<commit_message>
Ieee-tamplate 4 file fixed
</commit_message>
<xml_diff>
--- a/ieee-conference-template-a4.docx
+++ b/ieee-conference-template-a4.docx
@@ -73,6 +73,77 @@
           <w:sz w:val="18"/>
           <w:szCs w:val="18"/>
         </w:rPr>
+      </w:pPr>
+      <w:r>
+        <w:rPr>
+          <w:sz w:val="18"/>
+          <w:szCs w:val="18"/>
+        </w:rPr>
+        <w:t>Mohamad Nweder</w:t>
+      </w:r>
+      <w:r>
+        <w:rPr>
+          <w:sz w:val="18"/>
+          <w:szCs w:val="18"/>
+        </w:rPr>
+        <w:t xml:space="preserve"> </w:t>
+      </w:r>
+      <w:r>
+        <w:rPr>
+          <w:sz w:val="18"/>
+          <w:szCs w:val="18"/>
+        </w:rPr>
+        <w:br/>
+      </w:r>
+      <w:r>
+        <w:rPr>
+          <w:sz w:val="18"/>
+          <w:szCs w:val="18"/>
+        </w:rPr>
+        <w:t>Department of Computer Engineering</w:t>
+      </w:r>
+      <w:r>
+        <w:rPr>
+          <w:sz w:val="18"/>
+          <w:szCs w:val="18"/>
+        </w:rPr>
+        <w:br/>
+      </w:r>
+      <w:r>
+        <w:rPr>
+          <w:i/>
+          <w:sz w:val="18"/>
+          <w:szCs w:val="18"/>
+        </w:rPr>
+        <w:t>University Wes</w:t>
+      </w:r>
+      <w:r>
+        <w:rPr>
+          <w:i/>
+          <w:sz w:val="18"/>
+          <w:szCs w:val="18"/>
+        </w:rPr>
+        <w:t>t</w:t>
+      </w:r>
+      <w:r>
+        <w:rPr>
+          <w:i/>
+          <w:sz w:val="18"/>
+          <w:szCs w:val="18"/>
+        </w:rPr>
+        <w:t xml:space="preserve"> </w:t>
+      </w:r>
+    </w:p>
+    <w:p>
+      <w:pPr>
+        <w:pStyle w:val="Author"/>
+        <w:spacing w:before="5pt" w:beforeAutospacing="1"/>
+        <w:rPr>
+          <w:i/>
+          <w:sz w:val="18"/>
+          <w:szCs w:val="18"/>
+          <w:lang w:val="sv-SE"/>
+        </w:rPr>
         <w:sectPr>
           <w:type w:val="continuous"/>
           <w:pgSz w:w="595.30pt" w:h="841.90pt" w:code="9"/>
@@ -83,93 +154,29 @@
       </w:pPr>
       <w:r>
         <w:rPr>
-          <w:sz w:val="18"/>
-          <w:szCs w:val="18"/>
-        </w:rPr>
-        <w:t>Mohamad Nweder</w:t>
-      </w:r>
-      <w:r>
-        <w:rPr>
-          <w:sz w:val="18"/>
-          <w:szCs w:val="18"/>
-        </w:rPr>
-        <w:t xml:space="preserve"> </w:t>
-      </w:r>
-      <w:r>
-        <w:rPr>
-          <w:sz w:val="18"/>
-          <w:szCs w:val="18"/>
-        </w:rPr>
-        <w:br/>
-      </w:r>
-      <w:r>
-        <w:rPr>
-          <w:sz w:val="18"/>
-          <w:szCs w:val="18"/>
-        </w:rPr>
-        <w:t>Department of Computer Engineering</w:t>
-      </w:r>
-      <w:r>
-        <w:rPr>
-          <w:sz w:val="18"/>
-          <w:szCs w:val="18"/>
-        </w:rPr>
-        <w:br/>
-      </w:r>
-      <w:r>
-        <w:rPr>
           <w:i/>
           <w:sz w:val="18"/>
           <w:szCs w:val="18"/>
-        </w:rPr>
-        <w:t>University Wes</w:t>
+          <w:lang w:val="sv-SE"/>
+        </w:rPr>
+        <w:t>Trollhättan, Sweden</w:t>
       </w:r>
       <w:r>
         <w:rPr>
           <w:i/>
           <w:sz w:val="18"/>
           <w:szCs w:val="18"/>
-        </w:rPr>
-        <w:t>t</w:t>
-      </w:r>
-      <w:r>
-        <w:rPr>
-          <w:i/>
-          <w:sz w:val="18"/>
-          <w:szCs w:val="18"/>
+          <w:lang w:val="sv-SE"/>
         </w:rPr>
         <w:br/>
-      </w:r>
-      <w:r>
-        <w:rPr>
-          <w:i/>
-          <w:sz w:val="18"/>
-          <w:szCs w:val="18"/>
-          <w:lang w:val="en-GB"/>
-        </w:rPr>
-        <w:t>Trollhättan, Sweden</w:t>
-      </w:r>
-      <w:r>
-        <w:rPr>
-          <w:i/>
-          <w:sz w:val="18"/>
-          <w:szCs w:val="18"/>
-          <w:lang w:val="en-GB"/>
-        </w:rPr>
-        <w:br/>
-      </w:r>
-      <w:r>
-        <w:rPr>
-          <w:i/>
-          <w:sz w:val="18"/>
-          <w:szCs w:val="18"/>
-          <w:lang w:val="en-GB"/>
-        </w:rPr>
         <w:t>m.neweder@gmail.com</w:t>
       </w:r>
     </w:p>
     <w:p>
       <w:pPr>
+        <w:rPr>
+          <w:lang w:val="sv-SE"/>
+        </w:rPr>
         <w:sectPr>
           <w:type w:val="continuous"/>
           <w:pgSz w:w="595.30pt" w:h="841.90pt" w:code="9"/>
@@ -179,6 +186,9 @@
         </w:sectPr>
       </w:pPr>
       <w:r>
+        <w:rPr>
+          <w:lang w:val="sv-SE"/>
+        </w:rPr>
         <w:br w:type="column"/>
       </w:r>
     </w:p>
@@ -214,14 +224,12 @@
       <w:r>
         <w:t xml:space="preserve">Carlo </w:t>
       </w:r>
-      <w:proofErr w:type="gramStart"/>
       <w:r>
         <w:t>simulation</w:t>
       </w:r>
       <w:r>
-        <w:t xml:space="preserve"> based</w:t>
-      </w:r>
-      <w:proofErr w:type="gramEnd"/>
+        <w:t>-based</w:t>
+      </w:r>
       <w:r>
         <w:t xml:space="preserve"> study on how DBSCAN</w:t>
       </w:r>
@@ -321,29 +329,9 @@
       <w:pPr>
         <w:pStyle w:val="Heading1"/>
       </w:pPr>
-      <w:commentRangeStart w:id="0"/>
-      <w:commentRangeStart w:id="1"/>
       <w:r>
         <w:t xml:space="preserve">Introduction </w:t>
       </w:r>
-      <w:commentRangeEnd w:id="0"/>
-      <w:r>
-        <w:rPr>
-          <w:rStyle w:val="CommentReference"/>
-          <w:smallCaps w:val="0"/>
-          <w:noProof w:val="0"/>
-        </w:rPr>
-        <w:commentReference w:id="0"/>
-      </w:r>
-      <w:commentRangeEnd w:id="1"/>
-      <w:r>
-        <w:rPr>
-          <w:rStyle w:val="CommentReference"/>
-          <w:smallCaps w:val="0"/>
-          <w:noProof w:val="0"/>
-        </w:rPr>
-        <w:commentReference w:id="1"/>
-      </w:r>
     </w:p>
     <w:p>
       <w:pPr>
@@ -358,6 +346,67 @@
         <w:pStyle w:val="BodyText"/>
       </w:pPr>
       <w:r>
+        <w:t>Methods</w:t>
+      </w:r>
+      <w:r>
+        <w:t xml:space="preserve"> used in sim</w:t>
+      </w:r>
+      <w:r>
+        <w:t>u</w:t>
+      </w:r>
+      <w:r>
+        <w:t xml:space="preserve">lation are </w:t>
+      </w:r>
+      <w:r>
+        <w:t>applied</w:t>
+      </w:r>
+      <w:r>
+        <w:t xml:space="preserve"> in research to study and </w:t>
+      </w:r>
+      <w:r>
+        <w:t>observe</w:t>
+      </w:r>
+      <w:r>
+        <w:t xml:space="preserve"> algorithm behaviour under complex or</w:t>
+      </w:r>
+      <w:r>
+        <w:t xml:space="preserve"> </w:t>
+      </w:r>
+      <w:r>
+        <w:t>uncertain</w:t>
+      </w:r>
+      <w:r>
+        <w:t xml:space="preserve"> </w:t>
+      </w:r>
+      <w:r>
+        <w:t xml:space="preserve">conditions </w:t>
+      </w:r>
+      <w:proofErr w:type="spellStart"/>
+      <w:r>
+        <w:t>cond</w:t>
+      </w:r>
+      <w:r>
+        <w:t>i</w:t>
+      </w:r>
+      <w:r>
+        <w:t>tions</w:t>
+      </w:r>
+      <w:proofErr w:type="spellEnd"/>
+      <w:r>
+        <w:t xml:space="preserve"> </w:t>
+      </w:r>
+      <w:r>
+        <w:t>[1]</w:t>
+      </w:r>
+      <w:r>
+        <w:t xml:space="preserve">. </w:t>
+      </w:r>
+    </w:p>
+    <w:p>
+      <w:pPr>
+        <w:pStyle w:val="BodyText"/>
+      </w:pPr>
+      <w:r>
         <w:t xml:space="preserve">In this experiments, a Monto Carlo Simulation was used to study behaviour of the DBSCAN clustering algorithm when its parameters change, using LiDAR point-cloud data obtained from PhD research work conducted at </w:t>
       </w:r>
       <w:proofErr w:type="spellStart"/>
@@ -366,13 +415,28 @@
       </w:r>
       <w:proofErr w:type="spellEnd"/>
       <w:r>
-        <w:t xml:space="preserve"> University of Technology (LTU).</w:t>
+        <w:t xml:space="preserve"> University of Technology (LTU)</w:t>
       </w:r>
       <w:r>
         <w:t xml:space="preserve"> </w:t>
       </w:r>
       <w:r>
-        <w:t>The simulation executed DBSCAN  repeatedly while randomly varying the parameters</w:t>
+        <w:t>under the supervision of Professor Ramin Karim [1]</w:t>
+      </w:r>
+      <w:r>
+        <w:t>.</w:t>
+      </w:r>
+      <w:r>
+        <w:t xml:space="preserve"> </w:t>
+      </w:r>
+      <w:r>
+        <w:t>The simulation executed DBSCAN</w:t>
+      </w:r>
+      <w:r>
+        <w:t xml:space="preserve"> </w:t>
+      </w:r>
+      <w:r>
+        <w:t>repeatedly while randomly varying the parameters</w:t>
       </w:r>
       <w:r>
         <w:t xml:space="preserve"> </w:t>
@@ -523,7 +587,7 @@
         <w:pStyle w:val="Heading2"/>
       </w:pPr>
       <w:r>
-        <w:t>Simulation Steps  (Heading 2)</w:t>
+        <w:t>Simulation Steps</w:t>
       </w:r>
     </w:p>
     <w:p>
@@ -655,10 +719,10 @@
         <w:pStyle w:val="BodyText"/>
       </w:pPr>
       <w:r>
-        <w:t xml:space="preserve">Used data was consisted of LiDAR points from PhD studies </w:t>
-      </w:r>
-      <w:r>
-        <w:t xml:space="preserve">at </w:t>
+        <w:t xml:space="preserve">Used data was consisted of </w:t>
+      </w:r>
+      <w:r>
+        <w:t xml:space="preserve">LiDAR point-cloud data used in this simulation originates from PhD research conducted at </w:t>
       </w:r>
       <w:proofErr w:type="spellStart"/>
       <w:r>
@@ -666,15 +730,26 @@
       </w:r>
       <w:proofErr w:type="spellEnd"/>
       <w:r>
-        <w:t xml:space="preserve"> University of Technology (LTU).</w:t>
-      </w:r>
-    </w:p>
-    <w:p>
-      <w:pPr>
-        <w:pStyle w:val="BodyText"/>
-      </w:pPr>
-      <w:r>
-        <w:t xml:space="preserve">Each datapoint had three coordinator (X,Y,Z). Ground level calculated with histogram that shows over Z-values to filter underground points. After filtering, the experiment will used only the above ground points.  </w:t>
+        <w:t xml:space="preserve"> University of Technology (LTU) under the supervision of Professor Ramin Karim [1]</w:t>
+      </w:r>
+      <w:r>
+        <w:t>.</w:t>
+      </w:r>
+    </w:p>
+    <w:p>
+      <w:pPr>
+        <w:pStyle w:val="BodyText"/>
+      </w:pPr>
+      <w:r>
+        <w:t>Each datapoint had three coordinator (X,Y,Z). Ground level calculated with histogram that shows over Z-values to filter</w:t>
+      </w:r>
+    </w:p>
+    <w:p>
+      <w:pPr>
+        <w:pStyle w:val="BodyText"/>
+      </w:pPr>
+      <w:r>
+        <w:t xml:space="preserve">underground points. After filtering, the experiment will used only the above ground points.  </w:t>
       </w:r>
     </w:p>
     <w:p>
@@ -747,33 +822,15 @@
         <w:t>r</w:t>
       </w:r>
       <w:r>
-        <w:t xml:space="preserve"> all runed </w:t>
-      </w:r>
-      <w:commentRangeStart w:id="2"/>
-      <w:commentRangeStart w:id="3"/>
-      <w:r>
-        <w:t xml:space="preserve">simulations. </w:t>
-      </w:r>
-      <w:commentRangeEnd w:id="2"/>
-      <w:r>
-        <w:rPr>
-          <w:rStyle w:val="CommentReference"/>
-        </w:rPr>
-        <w:commentReference w:id="2"/>
-      </w:r>
-      <w:commentRangeEnd w:id="3"/>
-      <w:r>
-        <w:rPr>
-          <w:rStyle w:val="CommentReference"/>
-        </w:rPr>
-        <w:commentReference w:id="3"/>
-      </w:r>
-    </w:p>
-    <w:p>
-      <w:pPr>
-        <w:pStyle w:val="BodyText"/>
-      </w:pPr>
-      <w:r>
+        <w:t xml:space="preserve"> all runed simulations. </w:t>
+      </w:r>
+    </w:p>
+    <w:p>
+      <w:pPr>
+        <w:pStyle w:val="BodyText"/>
+      </w:pPr>
+      <w:r>
+        <w:lastRenderedPageBreak/>
         <w:t xml:space="preserve">   </w:t>
       </w:r>
     </w:p>
@@ -785,6 +842,7 @@
         <w:t>Simulation Reslut</w:t>
       </w:r>
     </w:p>
+    <w:p/>
     <w:p>
       <w:pPr>
         <w:pStyle w:val="BodyText"/>
@@ -840,24 +898,22 @@
         <w:rPr>
           <w:lang w:val="en-US"/>
         </w:rPr>
-        <w:t>Two main figure will be purge down will shows exemplify results of simulation.</w:t>
-      </w:r>
-    </w:p>
-    <w:p>
-      <w:pPr>
-        <w:pStyle w:val="BodyText"/>
+        <w:t xml:space="preserve">Two main </w:t>
+      </w:r>
+      <w:proofErr w:type="gramStart"/>
+      <w:r>
         <w:rPr>
           <w:lang w:val="en-US"/>
         </w:rPr>
-      </w:pPr>
-    </w:p>
-    <w:p>
-      <w:pPr>
-        <w:pStyle w:val="BodyText"/>
+        <w:t>figure</w:t>
+      </w:r>
+      <w:proofErr w:type="gramEnd"/>
+      <w:r>
         <w:rPr>
           <w:lang w:val="en-US"/>
         </w:rPr>
-      </w:pPr>
+        <w:t xml:space="preserve"> will be purge down will shows exemplify results of simulation.</w:t>
+      </w:r>
     </w:p>
     <w:p>
       <w:pPr>
@@ -866,14 +922,31 @@
           <w:lang w:val="en-US"/>
         </w:rPr>
       </w:pPr>
-      <w:r>
+    </w:p>
+    <w:p>
+      <w:pPr>
+        <w:pStyle w:val="BodyText"/>
         <w:rPr>
           <w:lang w:val="en-US"/>
         </w:rPr>
+      </w:pPr>
+    </w:p>
+    <w:p>
+      <w:pPr>
+        <w:pStyle w:val="BodyText"/>
+        <w:rPr>
+          <w:lang w:val="en-US"/>
+        </w:rPr>
+      </w:pPr>
+      <w:r>
+        <w:rPr>
+          <w:noProof/>
+          <w:lang w:val="en-US"/>
+        </w:rPr>
         <w:drawing>
-          <wp:inline distT="0" distB="0" distL="0" distR="0" wp14:anchorId="43A09F5A" wp14:editId="040E0B74">
-            <wp:extent cx="2788170" cy="1965356"/>
-            <wp:effectExtent l="0" t="0" r="6350" b="3175"/>
+          <wp:inline distT="0" distB="0" distL="0" distR="0" wp14:anchorId="43A09F5A" wp14:editId="636AF8FE">
+            <wp:extent cx="3089910" cy="2178049"/>
+            <wp:effectExtent l="0" t="0" r="0" b="0"/>
             <wp:docPr id="1751188942" name="Picture 1" descr="A graph of a number of blue bars&#10;&#10;AI-generated content may be incorrect."/>
             <wp:cNvGraphicFramePr>
               <a:graphicFrameLocks xmlns:a="http://purl.oclc.org/ooxml/drawingml/main" noChangeAspect="1"/>
@@ -886,7 +959,7 @@
                     <pic:cNvPicPr/>
                   </pic:nvPicPr>
                   <pic:blipFill>
-                    <a:blip r:embed="rId12"/>
+                    <a:blip r:embed="rId8"/>
                     <a:stretch>
                       <a:fillRect/>
                     </a:stretch>
@@ -894,7 +967,7 @@
                   <pic:spPr>
                     <a:xfrm>
                       <a:off x="0" y="0"/>
-                      <a:ext cx="2802732" cy="1975620"/>
+                      <a:ext cx="3117788" cy="2197700"/>
                     </a:xfrm>
                     <a:prstGeom prst="rect">
                       <a:avLst/>
@@ -941,7 +1014,6 @@
         <w:rPr>
           <w:lang w:val="en-US"/>
         </w:rPr>
-        <w:lastRenderedPageBreak/>
         <w:t>Histogram in figure 1 shows how many cluster that founded between different iterations.</w:t>
       </w:r>
     </w:p>
@@ -1036,12 +1108,13 @@
       </w:pPr>
       <w:r>
         <w:rPr>
+          <w:noProof/>
           <w:lang w:val="en-US"/>
         </w:rPr>
         <w:drawing>
-          <wp:inline distT="0" distB="0" distL="0" distR="0" wp14:anchorId="29DA06C2" wp14:editId="5690A658">
-            <wp:extent cx="3089910" cy="2300605"/>
-            <wp:effectExtent l="0" t="0" r="0" b="0"/>
+          <wp:inline distT="0" distB="0" distL="0" distR="0" wp14:anchorId="29DA06C2" wp14:editId="00C79EB7">
+            <wp:extent cx="3187581" cy="2373326"/>
+            <wp:effectExtent l="0" t="0" r="635" b="1905"/>
             <wp:docPr id="1690490010" name="Picture 1" descr="A graph with a line&#10;&#10;AI-generated content may be incorrect."/>
             <wp:cNvGraphicFramePr>
               <a:graphicFrameLocks xmlns:a="http://purl.oclc.org/ooxml/drawingml/main" noChangeAspect="1"/>
@@ -1054,7 +1127,7 @@
                     <pic:cNvPicPr/>
                   </pic:nvPicPr>
                   <pic:blipFill>
-                    <a:blip r:embed="rId13"/>
+                    <a:blip r:embed="rId9"/>
                     <a:stretch>
                       <a:fillRect/>
                     </a:stretch>
@@ -1062,7 +1135,7 @@
                   <pic:spPr>
                     <a:xfrm>
                       <a:off x="0" y="0"/>
-                      <a:ext cx="3089910" cy="2300605"/>
+                      <a:ext cx="3191013" cy="2375881"/>
                     </a:xfrm>
                     <a:prstGeom prst="rect">
                       <a:avLst/>
@@ -1102,6 +1175,7 @@
         <w:ind w:firstLine="0pt"/>
       </w:pPr>
       <w:r>
+        <w:lastRenderedPageBreak/>
         <w:t xml:space="preserve">Fig 2 </w:t>
       </w:r>
       <w:r>
@@ -1186,9 +1260,6 @@
         <w:pStyle w:val="BodyText"/>
         <w:ind w:firstLine="0pt"/>
       </w:pPr>
-      <w:r>
-        <w:t>______________________________</w:t>
-      </w:r>
     </w:p>
     <w:p>
       <w:pPr>
@@ -1198,1402 +1269,176 @@
     </w:p>
     <w:p>
       <w:pPr>
+        <w:pStyle w:val="Heading1"/>
+      </w:pPr>
+      <w:r>
+        <w:t>dissciosn</w:t>
+      </w:r>
+    </w:p>
+    <w:p/>
+    <w:p>
+      <w:pPr>
         <w:pStyle w:val="BodyText"/>
         <w:ind w:firstLine="0pt"/>
-        <w:rPr>
-          <w:lang w:val="en-US"/>
-        </w:rPr>
-      </w:pPr>
-      <w:r>
-        <w:t xml:space="preserve">to format your paper, first write and save the content as a separate text file. </w:t>
-      </w:r>
-      <w:r>
-        <w:rPr>
-          <w:lang w:val="en-US"/>
-        </w:rPr>
-        <w:t>Complete all content and organizational editing before formatting. Please note sections A-D below for more information on proofreading, spelling and grammar.</w:t>
-      </w:r>
-    </w:p>
-    <w:p>
-      <w:pPr>
-        <w:pStyle w:val="BodyText"/>
-      </w:pPr>
-      <w:r>
-        <w:t>Keep your text and graphic files separate until after the text has been formatted and styled. Do not use hard tabs, and limit use of hard returns to only one return at the end of a paragraph. Do not add any kind of pagination anywhere in the paper. Do not number text heads-the template will do that for you.</w:t>
-      </w:r>
-    </w:p>
-    <w:p>
-      <w:pPr>
-        <w:pStyle w:val="Heading2"/>
-      </w:pPr>
-      <w:r>
-        <w:t>Abbreviations</w:t>
-      </w:r>
-      <w:r>
-        <w:t xml:space="preserve"> and Acronyms</w:t>
-      </w:r>
-    </w:p>
-    <w:p>
-      <w:pPr>
-        <w:pStyle w:val="BodyText"/>
-      </w:pPr>
-      <w:r>
-        <w:t xml:space="preserve">Define abbreviations and acronyms the first time they are used in the text, even after they have been defined in the abstract. Abbreviations such as IEEE, SI, MKS, CGS, </w:t>
+      </w:pPr>
+      <w:r>
+        <w:t>The simulation proved how useful the Monte Carlo method can be for investigating the sensitivity of parameter changes in DBSCAN without performing any real physical experiments.</w:t>
+      </w:r>
+      <w:r>
+        <w:t xml:space="preserve"> </w:t>
+      </w:r>
+    </w:p>
+    <w:p>
+      <w:pPr>
+        <w:pStyle w:val="BodyText"/>
+        <w:ind w:firstLine="0pt"/>
+      </w:pPr>
+      <w:r>
+        <w:t>The results also proved that our algorithm reacts strongly when we used and changed different values in ε (epsilon) and even </w:t>
       </w:r>
       <w:proofErr w:type="spellStart"/>
-      <w:r>
-        <w:t>sc</w:t>
-      </w:r>
-      <w:proofErr w:type="spellEnd"/>
-      <w:r>
-        <w:t>, dc, and rms do not have to be defined. Do not use abbreviations in the title or heads unless they are unavoidable.</w:t>
-      </w:r>
-    </w:p>
-    <w:p>
-      <w:pPr>
-        <w:pStyle w:val="Heading2"/>
-      </w:pPr>
-      <w:r>
-        <w:t>Units</w:t>
-      </w:r>
-    </w:p>
-    <w:p>
-      <w:pPr>
-        <w:pStyle w:val="bulletlist"/>
-      </w:pPr>
-      <w:r>
-        <w:t xml:space="preserve">Use </w:t>
-      </w:r>
-      <w:r>
-        <w:t>either</w:t>
-      </w:r>
-      <w:r>
-        <w:t xml:space="preserve"> SI (MKS) or CGS as primary units. (SI units are encouraged.) English units may be used as secondary units (in parentheses). An exception would be the use of English units as identifiers in trade, such as “3.5-inch disk drive”.</w:t>
-      </w:r>
-    </w:p>
-    <w:p>
-      <w:pPr>
-        <w:pStyle w:val="bulletlist"/>
-      </w:pPr>
-      <w:r>
-        <w:t xml:space="preserve">Avoid combining SI and CGS units, such as current in amperes and magnetic field in </w:t>
-      </w:r>
-      <w:proofErr w:type="spellStart"/>
-      <w:r>
-        <w:t>oersteds</w:t>
-      </w:r>
-      <w:proofErr w:type="spellEnd"/>
-      <w:r>
-        <w:t>. This often leads to confusion because equations do not balance dimensionally. If you must use mixed units, clearly state the units for each quantity that you use in an equation.</w:t>
-      </w:r>
-    </w:p>
-    <w:p>
-      <w:pPr>
-        <w:pStyle w:val="bulletlist"/>
-      </w:pPr>
-      <w:r>
-        <w:t>Do not mix complete spellings and abbreviations of units: “Wb/m2” or “</w:t>
-      </w:r>
-      <w:proofErr w:type="spellStart"/>
-      <w:r>
-        <w:t>webers</w:t>
-      </w:r>
-      <w:proofErr w:type="spellEnd"/>
-      <w:r>
-        <w:t xml:space="preserve"> per square meter”, not “</w:t>
-      </w:r>
-      <w:proofErr w:type="spellStart"/>
-      <w:r>
-        <w:t>webers</w:t>
-      </w:r>
-      <w:proofErr w:type="spellEnd"/>
-      <w:r>
-        <w:t xml:space="preserve">/m2”.  Spell out units when they appear in text: “. . . a few </w:t>
-      </w:r>
-      <w:proofErr w:type="spellStart"/>
-      <w:r>
-        <w:t>henries</w:t>
-      </w:r>
-      <w:proofErr w:type="spellEnd"/>
-      <w:r>
-        <w:t>”, not “. . . a few H”.</w:t>
-      </w:r>
-    </w:p>
-    <w:p>
-      <w:pPr>
-        <w:pStyle w:val="sponsors"/>
-        <w:framePr w:wrap="auto" w:vAnchor="page" w:hAnchor="page" w:x="45.90pt" w:y="756.05pt"/>
-        <w:ind w:firstLine="14.45pt"/>
-      </w:pPr>
-      <w:r>
-        <w:t>Identif</w:t>
-      </w:r>
-      <w:r>
-        <w:t xml:space="preserve">y applicable </w:t>
-      </w:r>
-      <w:r>
-        <w:t>funding agency</w:t>
-      </w:r>
-      <w:r>
-        <w:t xml:space="preserve"> here. </w:t>
-      </w:r>
-      <w:r>
-        <w:rPr>
-          <w:iCs/>
-        </w:rPr>
-        <w:t>If none, delete this text box</w:t>
-      </w:r>
-      <w:r>
-        <w:rPr>
-          <w:iCs/>
-        </w:rPr>
-        <w:t>.</w:t>
-      </w:r>
-    </w:p>
-    <w:p>
-      <w:pPr>
-        <w:pStyle w:val="bulletlist"/>
-      </w:pPr>
-      <w:r>
-        <w:t xml:space="preserve">Use a zero before decimal points: “0.25”, not “.25”. Use “cm3”, not “cc”. </w:t>
-      </w:r>
-      <w:r>
-        <w:t>(</w:t>
-      </w:r>
       <w:r>
         <w:rPr>
           <w:i/>
           <w:iCs/>
         </w:rPr>
-        <w:t>bullet list</w:t>
-      </w:r>
-      <w:r>
-        <w:t>)</w:t>
-      </w:r>
-    </w:p>
-    <w:p>
-      <w:pPr>
-        <w:pStyle w:val="Heading2"/>
-      </w:pPr>
-      <w:r>
-        <w:t>Equations</w:t>
-      </w:r>
-    </w:p>
-    <w:p>
-      <w:pPr>
-        <w:pStyle w:val="BodyText"/>
-      </w:pPr>
-      <w:r>
-        <w:t>The equations are an exception to the prescribed specifications of this template. You will need to determine whether or not your equation should be typed using either the Times New Roman or the Symbol font (please no other font). To create multileveled equations, it may be necessary to treat the equation as a graphic and insert it into the text after your paper is styled.</w:t>
-      </w:r>
-    </w:p>
-    <w:p>
-      <w:pPr>
-        <w:pStyle w:val="BodyText"/>
-        <w:rPr>
-          <w:lang w:val="en-US"/>
-        </w:rPr>
-      </w:pPr>
-      <w:r>
-        <w:t>Number equations consecutively. Equation numbers, within parentheses, are to position flush right, as in (1), using a right tab stop. To make your equations more compact, you may use the solidus ( / ), the exp function, or appropriate exponents. Italicize Roman symbols for quantities and variables, but not Greek symbols. Use a long dash rather than a hyphen for a minus sign. Punctuate equations with commas or periods when they are part of a sentence, as in</w:t>
-      </w:r>
-      <w:r>
-        <w:rPr>
-          <w:lang w:val="en-US"/>
-        </w:rPr>
-        <w:t>:</w:t>
-      </w:r>
-    </w:p>
-    <w:p>
-      <w:pPr>
-        <w:pStyle w:val="equation"/>
-        <w:rPr>
-          <w:rFonts w:hint="eastAsia"/>
-        </w:rPr>
-      </w:pPr>
-      <w:r>
-        <w:tab/>
-      </w:r>
-      <w:r>
-        <w:rPr>
-          <w:rFonts w:ascii="Times New Roman" w:hAnsi="Times New Roman" w:cs="Times New Roman"/>
-          <w:i/>
-        </w:rPr>
-        <w:t>a</w:t>
-      </w:r>
-      <w:r>
-        <w:t></w:t>
-      </w:r>
-      <w:r>
-        <w:t></w:t>
-      </w:r>
-      <w:r>
-        <w:t></w:t>
-      </w:r>
-      <w:r>
-        <w:rPr>
-          <w:rFonts w:ascii="Times New Roman" w:hAnsi="Times New Roman" w:cs="Times New Roman"/>
-          <w:i/>
-        </w:rPr>
-        <w:t>b</w:t>
-      </w:r>
-      <w:r>
-        <w:t></w:t>
-      </w:r>
-      <w:r>
-        <w:t></w:t>
-      </w:r>
-      <w:r>
-        <w:t></w:t>
-      </w:r>
-      <w:r>
-        <w:t></w:t>
-      </w:r>
-      <w:r>
-        <w:t></w:t>
-      </w:r>
-      <w:r>
-        <w:tab/>
-      </w:r>
-      <w:r>
-        <w:t></w:t>
-      </w:r>
-      <w:r>
-        <w:t></w:t>
-      </w:r>
-      <w:r>
-        <w:t></w:t>
-      </w:r>
-    </w:p>
-    <w:p>
-      <w:pPr>
-        <w:pStyle w:val="BodyText"/>
-      </w:pPr>
-      <w:r>
-        <w:t>Note that the equation is centered using a center tab stop. Be sure that the symbols in your equation have been defined before or immediately following the equation. Use “(1)”, not “Eq. (1)” or “equation (1)”, except at the beginning of a sentence: “Equation (1) is . . .”</w:t>
-      </w:r>
-    </w:p>
-    <w:p>
-      <w:pPr>
-        <w:pStyle w:val="Heading2"/>
-      </w:pPr>
-      <w:r>
-        <w:t>Some Common Mistakes</w:t>
-      </w:r>
-    </w:p>
-    <w:p>
-      <w:pPr>
-        <w:pStyle w:val="bulletlist"/>
-      </w:pPr>
-      <w:r>
-        <w:t>The word “data” is plural, not singular.</w:t>
-      </w:r>
-    </w:p>
-    <w:p>
-      <w:pPr>
-        <w:pStyle w:val="bulletlist"/>
-      </w:pPr>
-      <w:r>
-        <w:t xml:space="preserve">The subscript for the permeability of vacuum </w:t>
-      </w:r>
-      <w:r>
-        <w:rPr>
-          <w:rFonts w:ascii="Symbol" w:hAnsi="Symbol" w:cs="Symbol"/>
+        <w:t>min_samples</w:t>
+      </w:r>
+      <w:proofErr w:type="spellEnd"/>
+      <w:r>
+        <w:t>. That means that our parameters have a big impact on how many clusters could be formed and how large the clusters</w:t>
+      </w:r>
+      <w:r>
+        <w:t xml:space="preserve"> </w:t>
+      </w:r>
+      <w:r>
+        <w:t>are.</w:t>
+      </w:r>
+      <w:r>
+        <w:t xml:space="preserve"> </w:t>
+      </w:r>
+      <w:r>
+        <w:t>We also saw that when we made 2000 different runs, it proved to be stable and enough to produce reproducible outcomes.</w:t>
+      </w:r>
+    </w:p>
+    <w:p>
+      <w:pPr>
+        <w:pStyle w:val="BodyText"/>
+        <w:ind w:firstLine="0pt"/>
+      </w:pPr>
+      <w:r>
+        <w:t>That proves that our developed simulation could be used for similar experiments but with different data or different algorithms to test how sensitive it could be when changing different parameters.</w:t>
+      </w:r>
+      <w:r>
+        <w:t xml:space="preserve"> </w:t>
+      </w:r>
+      <w:r>
+        <w:t xml:space="preserve"> </w:t>
+      </w:r>
+    </w:p>
+    <w:p>
+      <w:pPr>
+        <w:pStyle w:val="BodyText"/>
+        <w:ind w:firstLine="0pt"/>
+      </w:pPr>
+      <w:r>
+        <w:t>In the future, this simulation could be developed further, maybe by using another algorithm to compare this experiment with the new one and see what the differences would be, as well as to gain a better understanding of how sensitive it could be under different scenarios.</w:t>
+      </w:r>
+    </w:p>
+    <w:p>
+      <w:pPr>
+        <w:pStyle w:val="Heading1"/>
+      </w:pPr>
+      <w:r>
+        <w:t>Conclusion</w:t>
+      </w:r>
+    </w:p>
+    <w:p/>
+    <w:p>
+      <w:r>
+        <w:t>The simulation was done using the Monte Carlo method and showed that the simulation worked to make repeating runs and to investigate changes that happen when we change our parameters in a controlled and structured way.</w:t>
+      </w:r>
+      <w:r>
+        <w:br/>
+        <w:t>By making 2000 different runs, it showed stability and reproducibility, proving that the simulation worked as expected and planned.</w:t>
+      </w:r>
+      <w:r>
+        <w:br/>
+        <w:t>The experiment also showed that we can use this type of simulation in the future to reach results faster without physical testing, and it could be used for other studies with different datasets or algorithms.</w:t>
+      </w:r>
+    </w:p>
+    <w:p>
+      <w:pPr>
+        <w:rPr>
+          <w:lang w:val="en-SE"/>
+        </w:rPr>
+      </w:pPr>
+    </w:p>
+    <w:p>
+      <w:pPr>
+        <w:pStyle w:val="BodyText"/>
+      </w:pPr>
+    </w:p>
+    <w:p>
+      <w:pPr>
+        <w:pStyle w:val="BodyText"/>
+      </w:pPr>
+    </w:p>
+    <w:p>
+      <w:pPr>
+        <w:pStyle w:val="Heading5"/>
+      </w:pPr>
+      <w:r>
+        <w:t>References</w:t>
+      </w:r>
+    </w:p>
+    <w:p/>
+    <w:p>
+      <w:pPr>
+        <w:pStyle w:val="references"/>
+        <w:ind w:start="17.70pt" w:hanging="17.70pt"/>
+      </w:pPr>
+      <w:r>
+        <w:t>Luleå University of Technology, </w:t>
+      </w:r>
+      <w:r>
+        <w:rPr>
           <w:i/>
           <w:iCs/>
-          <w:snapToGrid w:val="0"/>
-        </w:rPr>
-        <w:t></w:t>
-      </w:r>
-      <w:r>
-        <w:rPr>
-          <w:vertAlign w:val="subscript"/>
-        </w:rPr>
-        <w:t>0</w:t>
-      </w:r>
-      <w:r>
-        <w:t>, and other common scientific constants, is zero with subscript formatting, not a lowercase letter “o”.</w:t>
-      </w:r>
-    </w:p>
-    <w:p>
-      <w:pPr>
-        <w:pStyle w:val="bulletlist"/>
+        </w:rPr>
+        <w:t>LiDAR point-cloud data from PhD research supervised by Prof. Ramin Karim</w:t>
+      </w:r>
+      <w:r>
+        <w:t>, Luleå, Sweden, 2025</w:t>
+      </w:r>
+      <w:r>
+        <w:t xml:space="preserve">. Clerk Maxwell, A Treatise on Electricity and Magnetism, 3rd ed., vol. </w:t>
+      </w:r>
+    </w:p>
+    <w:p>
+      <w:pPr>
+        <w:jc w:val="start"/>
+        <w:rPr>
+          <w:rFonts w:eastAsia="MS Mincho"/>
+          <w:noProof/>
+          <w:sz w:val="16"/>
+          <w:szCs w:val="16"/>
+        </w:rPr>
+      </w:pPr>
+      <w:r>
+        <w:br w:type="page"/>
+      </w:r>
+    </w:p>
+    <w:p>
+      <w:pPr>
+        <w:pStyle w:val="Heading5"/>
       </w:pPr>
       <w:r>
         <w:lastRenderedPageBreak/>
-        <w:t xml:space="preserve">In American </w:t>
-      </w:r>
-      <w:r>
-        <w:t>English, commas, semi</w:t>
-      </w:r>
-      <w:r>
-        <w:t>colons, periods, question and exclamation marks are located within quotation marks only when a complete thought or name is cited, such as a title or full quotation. When quotation marks are used, instead of a bold or italic typeface, to highlight a word or phrase, punctuation should appear outside of the quotation marks. A parenthetical phrase or statement at the end of a sentence is punctuated outside of the closing parenthesis (like this). (A parenthetical sentence is punctuated within the parentheses.)</w:t>
-      </w:r>
-    </w:p>
-    <w:p>
-      <w:pPr>
-        <w:pStyle w:val="bulletlist"/>
-      </w:pPr>
-      <w:r>
-        <w:t>A graph within a graph is an “inset”, not an “insert”. The word alternatively is preferred to the word “alternately” (unless you really mean something that alternates).</w:t>
-      </w:r>
-    </w:p>
-    <w:p>
-      <w:pPr>
-        <w:pStyle w:val="bulletlist"/>
-      </w:pPr>
-      <w:r>
-        <w:t>Do not use the word “essentially” to mean “approximately” or “effectively”.</w:t>
-      </w:r>
-    </w:p>
-    <w:p>
-      <w:pPr>
-        <w:pStyle w:val="bulletlist"/>
-      </w:pPr>
-      <w:r>
-        <w:t>In your paper title, if the words “that uses” can accurately replace the word “using”, capitalize the “u”; if not, keep using lower-cased.</w:t>
-      </w:r>
-    </w:p>
-    <w:p>
-      <w:pPr>
-        <w:pStyle w:val="bulletlist"/>
-      </w:pPr>
-      <w:r>
-        <w:t>Be aware of the different meanings of the homophones “affect” and “effect”, “complement” and “compliment”, “discreet” and “discrete”, “principal” and “principle”.</w:t>
-      </w:r>
-    </w:p>
-    <w:p>
-      <w:pPr>
-        <w:pStyle w:val="bulletlist"/>
-      </w:pPr>
-      <w:r>
-        <w:t>Do not confuse “imply” and “infer”.</w:t>
-      </w:r>
-    </w:p>
-    <w:p>
-      <w:pPr>
-        <w:pStyle w:val="bulletlist"/>
-      </w:pPr>
-      <w:r>
-        <w:t>The prefix “non” is not a word; it should be joined to the word it modifies, usually without a hyphen.</w:t>
-      </w:r>
-    </w:p>
-    <w:p>
-      <w:pPr>
-        <w:pStyle w:val="bulletlist"/>
-      </w:pPr>
-      <w:r>
-        <w:t>There is no period after the “et” in the Latin abbreviation “et al.”.</w:t>
-      </w:r>
-    </w:p>
-    <w:p>
-      <w:pPr>
-        <w:pStyle w:val="bulletlist"/>
-      </w:pPr>
-      <w:r>
-        <w:t>The abbreviation “i.e.” means “that is”, and the abbreviation “e.g.” means “for example”.</w:t>
-      </w:r>
-    </w:p>
-    <w:p>
-      <w:pPr>
-        <w:pStyle w:val="BodyText"/>
-      </w:pPr>
-      <w:r>
-        <w:t>An excellent style manual for science writers is [7].</w:t>
-      </w:r>
-    </w:p>
-    <w:p>
-      <w:pPr>
-        <w:pStyle w:val="Heading1"/>
-      </w:pPr>
-      <w:r>
-        <w:t xml:space="preserve">Using the </w:t>
-      </w:r>
-      <w:r>
-        <w:t>Template</w:t>
-      </w:r>
-    </w:p>
-    <w:p>
-      <w:pPr>
-        <w:pStyle w:val="BodyText"/>
-      </w:pPr>
-      <w:r>
-        <w:t>After the text edit has been completed, the paper is ready for the template. Duplicate the template file by using the Save As command, and use the naming convention prescribed by your conference for the name of your paper. In this newly created file, highlight all of the contents and import your prepared text file. You are now ready to style your paper; use the scroll down window on the left of the MS Word Formatting toolbar.</w:t>
-      </w:r>
-    </w:p>
-    <w:p>
-      <w:pPr>
-        <w:pStyle w:val="Heading2"/>
-      </w:pPr>
-      <w:r>
-        <w:t>Authors</w:t>
-      </w:r>
-      <w:r>
-        <w:t xml:space="preserve"> and Affiliations</w:t>
-      </w:r>
-    </w:p>
-    <w:p>
-      <w:pPr>
-        <w:pStyle w:val="BodyText"/>
-      </w:pPr>
-      <w:r>
-        <w:rPr>
-          <w:b/>
-        </w:rPr>
-        <w:t xml:space="preserve">The template is </w:t>
-      </w:r>
-      <w:r>
-        <w:rPr>
-          <w:b/>
-        </w:rPr>
-        <w:t>designed</w:t>
-      </w:r>
-      <w:r>
-        <w:rPr>
-          <w:b/>
-          <w:lang w:val="en-US"/>
-        </w:rPr>
-        <w:t xml:space="preserve"> for,</w:t>
-      </w:r>
-      <w:r>
-        <w:rPr>
-          <w:b/>
-        </w:rPr>
-        <w:t xml:space="preserve"> but not limited to</w:t>
-      </w:r>
-      <w:r>
-        <w:rPr>
-          <w:b/>
-          <w:lang w:val="en-US"/>
-        </w:rPr>
-        <w:t>,</w:t>
-      </w:r>
-      <w:r>
-        <w:rPr>
-          <w:b/>
-          <w:lang w:val="en-US"/>
-        </w:rPr>
-        <w:t xml:space="preserve"> </w:t>
-      </w:r>
-      <w:r>
-        <w:rPr>
-          <w:b/>
-          <w:lang w:val="en-US"/>
-        </w:rPr>
-        <w:t>six</w:t>
-      </w:r>
-      <w:r>
-        <w:rPr>
-          <w:b/>
-          <w:lang w:val="en-US"/>
-        </w:rPr>
-        <w:t xml:space="preserve"> authors.</w:t>
-      </w:r>
-      <w:r>
-        <w:rPr>
-          <w:lang w:val="en-US"/>
-        </w:rPr>
-        <w:t xml:space="preserve"> </w:t>
-      </w:r>
-      <w:r>
-        <w:rPr>
-          <w:lang w:val="en-US"/>
-        </w:rPr>
-        <w:t xml:space="preserve">A minimum of one author is required for all conference articles. </w:t>
-      </w:r>
-      <w:r>
-        <w:t>Author names should be listed starting from left to right and then moving down to the next line. This is the author sequence that will be used in future citations and by indexing services.</w:t>
-      </w:r>
-      <w:r>
-        <w:t xml:space="preserve"> </w:t>
-      </w:r>
-      <w:r>
-        <w:t>Names should not be listed in columns nor group by affiliation.</w:t>
-      </w:r>
-      <w:r>
-        <w:rPr>
-          <w:lang w:val="en-US"/>
-        </w:rPr>
-        <w:t xml:space="preserve"> </w:t>
-      </w:r>
-      <w:r>
-        <w:t>Please keep your affiliations as succinct as possible (for example, do not differentiate among departments of the same organization).</w:t>
-      </w:r>
-    </w:p>
-    <w:p>
-      <w:pPr>
-        <w:pStyle w:val="Heading3"/>
-      </w:pPr>
-      <w:r>
-        <w:t xml:space="preserve">For papers with more than six authors: </w:t>
-      </w:r>
-      <w:r>
-        <w:rPr>
-          <w:i w:val="0"/>
-        </w:rPr>
-        <w:t>Add author names horizontally, moving to a third row if needed for more than 8 authors.</w:t>
-      </w:r>
-    </w:p>
-    <w:p>
-      <w:pPr>
-        <w:pStyle w:val="Heading3"/>
-      </w:pPr>
-      <w:r>
-        <w:t xml:space="preserve">For </w:t>
-      </w:r>
-      <w:r>
-        <w:t xml:space="preserve">papers with less than </w:t>
-      </w:r>
-      <w:r>
-        <w:t>six</w:t>
-      </w:r>
-      <w:r>
-        <w:t xml:space="preserve"> authors</w:t>
-      </w:r>
-      <w:r>
-        <w:t xml:space="preserve">: </w:t>
-      </w:r>
-      <w:r>
-        <w:rPr>
-          <w:i w:val="0"/>
-        </w:rPr>
-        <w:t>To change the default, adjust the template as follows.</w:t>
-      </w:r>
-    </w:p>
-    <w:p>
-      <w:pPr>
-        <w:pStyle w:val="Heading4"/>
-      </w:pPr>
-      <w:r>
-        <w:t>Selection</w:t>
-      </w:r>
-      <w:r>
-        <w:t xml:space="preserve">: </w:t>
-      </w:r>
-      <w:r>
-        <w:rPr>
-          <w:i w:val="0"/>
-        </w:rPr>
-        <w:t>Highlight all author and affiliation lines.</w:t>
-      </w:r>
-    </w:p>
-    <w:p>
-      <w:pPr>
-        <w:pStyle w:val="Heading4"/>
-      </w:pPr>
-      <w:r>
-        <w:t>Change number of columns:</w:t>
-      </w:r>
-      <w:r>
-        <w:t xml:space="preserve"> </w:t>
-      </w:r>
-      <w:r>
-        <w:rPr>
-          <w:i w:val="0"/>
-        </w:rPr>
-        <w:t xml:space="preserve">Select the Columns icon from the MS Word Standard toolbar and then select </w:t>
-      </w:r>
-      <w:r>
-        <w:rPr>
-          <w:i w:val="0"/>
-        </w:rPr>
-        <w:t>the correct number of columns</w:t>
-      </w:r>
-      <w:r>
-        <w:rPr>
-          <w:i w:val="0"/>
-        </w:rPr>
-        <w:t xml:space="preserve"> from the selection palette.</w:t>
-      </w:r>
-    </w:p>
-    <w:p>
-      <w:pPr>
-        <w:pStyle w:val="Heading4"/>
-        <w:rPr>
-          <w:i w:val="0"/>
-        </w:rPr>
-      </w:pPr>
-      <w:r>
-        <w:t xml:space="preserve">Deletion: </w:t>
-      </w:r>
-      <w:r>
-        <w:rPr>
-          <w:i w:val="0"/>
-        </w:rPr>
-        <w:t xml:space="preserve">Delete the author and affiliation lines for the </w:t>
-      </w:r>
-      <w:r>
-        <w:rPr>
-          <w:i w:val="0"/>
-        </w:rPr>
-        <w:t>extra authors.</w:t>
-      </w:r>
-    </w:p>
-    <w:p>
-      <w:pPr>
-        <w:jc w:val="start"/>
-        <w:rPr>
-          <w:i/>
-          <w:iCs/>
-          <w:noProof/>
-        </w:rPr>
-      </w:pPr>
-    </w:p>
-    <w:p>
-      <w:pPr>
-        <w:pStyle w:val="Heading2"/>
-      </w:pPr>
-      <w:r>
-        <w:t>Identify</w:t>
-      </w:r>
-      <w:r>
-        <w:t xml:space="preserve"> the Headings</w:t>
-      </w:r>
-    </w:p>
-    <w:p>
-      <w:pPr>
-        <w:pStyle w:val="BodyText"/>
-      </w:pPr>
-      <w:r>
-        <w:t>Headings, or heads, are organizational devices that guide the reader through your paper. There are two types: component heads and text heads.</w:t>
-      </w:r>
-    </w:p>
-    <w:p>
-      <w:pPr>
-        <w:pStyle w:val="BodyText"/>
-      </w:pPr>
-      <w:r>
-        <w:t>Component heads identify the different components of your paper and are not topically subordinate to each other. Examples include Acknowledgments and References and, for these, the correct style to use is “Heading 5”. Use “figure caption” for your Figure captions, and “table head” for your table title. Run-in heads, such as “Abstract”, will require you to apply a style (in this case, italic) in addition to the style provided by the drop down menu to differentiate the head from the text.</w:t>
-      </w:r>
-    </w:p>
-    <w:p>
-      <w:pPr>
-        <w:pStyle w:val="BodyText"/>
-      </w:pPr>
-      <w:r>
-        <w:t>Text heads organize the topics on a relational, hierarchical basis. For example, the paper title is the primary text head because all subsequent material relates and elaborates on this one topic. If there are two or more sub-topics, the next level head (uppercase Roman numerals) should be used and, conversely, if there are not at least two sub-topics, then no subheads should be introduced. Styles named “Heading 1”, “Heading 2”, “Heading 3”, and “Heading 4” are prescribed.</w:t>
-      </w:r>
-    </w:p>
-    <w:p>
-      <w:pPr>
-        <w:pStyle w:val="Heading2"/>
-      </w:pPr>
-      <w:r>
-        <w:t>Figures and Tables</w:t>
-      </w:r>
-    </w:p>
-    <w:p>
-      <w:pPr>
-        <w:pStyle w:val="Heading4"/>
-      </w:pPr>
-      <w:r>
-        <w:t xml:space="preserve"> </w:t>
-      </w:r>
-      <w:r>
-        <w:t xml:space="preserve">Positioning Figures and Tables: </w:t>
-      </w:r>
-      <w:r>
-        <w:rPr>
-          <w:i w:val="0"/>
-        </w:rPr>
-        <w:t>Place figures and tables at the top and bottom of columns. Avoid placing them in the middle of columns. Large figures and tables may span across both columns. Figure captions should be below the figures; table heads should appear above the tables. Insert figures and tables after they are cited in the text. Use the abbreviation “Fig. 1”, even at the beginning of a sentence.</w:t>
-      </w:r>
-    </w:p>
-    <w:p>
-      <w:pPr>
-        <w:pStyle w:val="tablehead"/>
-      </w:pPr>
-      <w:r>
-        <w:t>Table Type Styles</w:t>
-      </w:r>
-    </w:p>
-    <w:tbl>
-      <w:tblPr>
-        <w:tblW w:w="0pt" w:type="dxa"/>
-        <w:jc w:val="center"/>
-        <w:tblBorders>
-          <w:top w:val="single" w:sz="2" w:space="0" w:color="auto"/>
-          <w:start w:val="single" w:sz="2" w:space="0" w:color="auto"/>
-          <w:bottom w:val="single" w:sz="2" w:space="0" w:color="auto"/>
-          <w:end w:val="single" w:sz="2" w:space="0" w:color="auto"/>
-          <w:insideH w:val="single" w:sz="2" w:space="0" w:color="auto"/>
-          <w:insideV w:val="single" w:sz="2" w:space="0" w:color="auto"/>
-        </w:tblBorders>
-        <w:tblLayout w:type="fixed"/>
-        <w:tblLook w:firstRow="0" w:lastRow="0" w:firstColumn="0" w:lastColumn="0" w:noHBand="0" w:noVBand="0"/>
-      </w:tblPr>
-      <w:tblGrid>
-        <w:gridCol w:w="720"/>
-        <w:gridCol w:w="2340"/>
-        <w:gridCol w:w="900"/>
-        <w:gridCol w:w="900"/>
-      </w:tblGrid>
-      <w:tr>
-        <w:trPr>
-          <w:cantSplit/>
-          <w:trHeight w:val="240"/>
-          <w:tblHeader/>
-          <w:jc w:val="center"/>
-        </w:trPr>
-        <w:tc>
-          <w:tcPr>
-            <w:tcW w:w="36pt" w:type="dxa"/>
-            <w:vMerge w:val="restart"/>
-            <w:vAlign w:val="center"/>
-          </w:tcPr>
-          <w:p>
-            <w:pPr>
-              <w:pStyle w:val="tablecolhead"/>
-            </w:pPr>
-            <w:r>
-              <w:t>Table Head</w:t>
-            </w:r>
-          </w:p>
-        </w:tc>
-        <w:tc>
-          <w:tcPr>
-            <w:tcW w:w="207pt" w:type="dxa"/>
-            <w:gridSpan w:val="3"/>
-            <w:vAlign w:val="center"/>
-          </w:tcPr>
-          <w:p>
-            <w:pPr>
-              <w:pStyle w:val="tablecolhead"/>
-            </w:pPr>
-            <w:r>
-              <w:t>Table Column Head</w:t>
-            </w:r>
-          </w:p>
-        </w:tc>
-      </w:tr>
-      <w:tr>
-        <w:trPr>
-          <w:cantSplit/>
-          <w:trHeight w:val="240"/>
-          <w:tblHeader/>
-          <w:jc w:val="center"/>
-        </w:trPr>
-        <w:tc>
-          <w:tcPr>
-            <w:tcW w:w="36pt" w:type="dxa"/>
-            <w:vMerge/>
-          </w:tcPr>
-          <w:p>
-            <w:pPr>
-              <w:rPr>
-                <w:sz w:val="16"/>
-                <w:szCs w:val="16"/>
-              </w:rPr>
-            </w:pPr>
-          </w:p>
-        </w:tc>
-        <w:tc>
-          <w:tcPr>
-            <w:tcW w:w="117pt" w:type="dxa"/>
-            <w:vAlign w:val="center"/>
-          </w:tcPr>
-          <w:p>
-            <w:pPr>
-              <w:pStyle w:val="tablecolsubhead"/>
-            </w:pPr>
-            <w:r>
-              <w:t>Table column subhead</w:t>
-            </w:r>
-          </w:p>
-        </w:tc>
-        <w:tc>
-          <w:tcPr>
-            <w:tcW w:w="45pt" w:type="dxa"/>
-            <w:vAlign w:val="center"/>
-          </w:tcPr>
-          <w:p>
-            <w:pPr>
-              <w:pStyle w:val="tablecolsubhead"/>
-            </w:pPr>
-            <w:r>
-              <w:t>Subhead</w:t>
-            </w:r>
-          </w:p>
-        </w:tc>
-        <w:tc>
-          <w:tcPr>
-            <w:tcW w:w="45pt" w:type="dxa"/>
-            <w:vAlign w:val="center"/>
-          </w:tcPr>
-          <w:p>
-            <w:pPr>
-              <w:pStyle w:val="tablecolsubhead"/>
-            </w:pPr>
-            <w:r>
-              <w:t>Subhead</w:t>
-            </w:r>
-          </w:p>
-        </w:tc>
-      </w:tr>
-      <w:tr>
-        <w:trPr>
-          <w:trHeight w:val="320"/>
-          <w:jc w:val="center"/>
-        </w:trPr>
-        <w:tc>
-          <w:tcPr>
-            <w:tcW w:w="36pt" w:type="dxa"/>
-            <w:vAlign w:val="center"/>
-          </w:tcPr>
-          <w:p>
-            <w:pPr>
-              <w:pStyle w:val="tablecopy"/>
-              <w:rPr>
-                <w:sz w:val="8"/>
-                <w:szCs w:val="8"/>
-              </w:rPr>
-            </w:pPr>
-            <w:r>
-              <w:t>copy</w:t>
-            </w:r>
-          </w:p>
-        </w:tc>
-        <w:tc>
-          <w:tcPr>
-            <w:tcW w:w="117pt" w:type="dxa"/>
-            <w:vAlign w:val="center"/>
-          </w:tcPr>
-          <w:p>
-            <w:pPr>
-              <w:pStyle w:val="tablecopy"/>
-            </w:pPr>
-            <w:r>
-              <w:t>More table copy</w:t>
-            </w:r>
-            <w:r>
-              <w:rPr>
-                <w:vertAlign w:val="superscript"/>
-              </w:rPr>
-              <w:t>a</w:t>
-            </w:r>
-          </w:p>
-        </w:tc>
-        <w:tc>
-          <w:tcPr>
-            <w:tcW w:w="45pt" w:type="dxa"/>
-            <w:vAlign w:val="center"/>
-          </w:tcPr>
-          <w:p>
-            <w:pPr>
-              <w:rPr>
-                <w:sz w:val="16"/>
-                <w:szCs w:val="16"/>
-              </w:rPr>
-            </w:pPr>
-          </w:p>
-        </w:tc>
-        <w:tc>
-          <w:tcPr>
-            <w:tcW w:w="45pt" w:type="dxa"/>
-            <w:vAlign w:val="center"/>
-          </w:tcPr>
-          <w:p>
-            <w:pPr>
-              <w:rPr>
-                <w:sz w:val="16"/>
-                <w:szCs w:val="16"/>
-              </w:rPr>
-            </w:pPr>
-          </w:p>
-        </w:tc>
-      </w:tr>
-    </w:tbl>
-    <w:p>
-      <w:pPr>
-        <w:pStyle w:val="tablefootnote"/>
-      </w:pPr>
-      <w:r>
-        <w:t xml:space="preserve">Sample </w:t>
-      </w:r>
-      <w:r>
-        <w:t>of</w:t>
-      </w:r>
-      <w:r>
-        <w:t xml:space="preserve"> a </w:t>
-      </w:r>
-      <w:r>
-        <w:t>Table</w:t>
-      </w:r>
-      <w:r>
-        <w:t xml:space="preserve"> </w:t>
-      </w:r>
-      <w:r>
-        <w:t>footnote</w:t>
-      </w:r>
-      <w:r>
-        <w:t xml:space="preserve">. </w:t>
-      </w:r>
-      <w:r>
-        <w:t>(</w:t>
-      </w:r>
-      <w:r>
-        <w:rPr>
-          <w:i/>
-        </w:rPr>
-        <w:t>Table footnote</w:t>
-      </w:r>
-      <w:r>
-        <w:t>)</w:t>
-      </w:r>
-    </w:p>
-    <w:p>
-      <w:pPr>
-        <w:pStyle w:val="figurecaption"/>
-      </w:pPr>
-      <w:r>
-        <w:t xml:space="preserve">Example of a figure </w:t>
-      </w:r>
-      <w:r>
-        <w:t>caption</w:t>
-      </w:r>
-      <w:r>
-        <w:t xml:space="preserve">. </w:t>
-      </w:r>
-      <w:r>
-        <w:rPr>
-          <w:iCs/>
-        </w:rPr>
-        <w:t>(</w:t>
-      </w:r>
-      <w:r>
-        <w:rPr>
-          <w:i/>
-          <w:iCs/>
-        </w:rPr>
-        <w:t>figure caption</w:t>
-      </w:r>
-      <w:r>
-        <w:rPr>
-          <w:iCs/>
-        </w:rPr>
-        <w:t>)</w:t>
-      </w:r>
-    </w:p>
-    <w:p>
-      <w:pPr>
-        <w:pStyle w:val="BodyText"/>
-      </w:pPr>
-      <w:r>
-        <w:t>Figure Labels: Use 8 point Times New Roman for Figure labels. Use words rather than symbols or abbreviations when writing Figure axis labels to avoid confusing the reader. As an example, write the quantity “Magnetization”, or “Magnetization, M”, not just “M”. If including units in the label, present them within parentheses. Do not label axes only with units. In the example, write “Magnetization (A/m)” or “Magnetization {A[m(1)]}”, not just “A/m”. Do not label axes</w:t>
-      </w:r>
-      <w:r>
-        <w:t xml:space="preserve"> </w:t>
-      </w:r>
-      <w:r>
-        <w:t>with a ratio of quantities and units. For example, write “Temperature (K)”, not “Temperature/K”.</w:t>
-      </w:r>
-    </w:p>
-    <w:p>
-      <w:pPr>
-        <w:pStyle w:val="Heading5"/>
-      </w:pPr>
-      <w:r>
-        <w:t>Acknowledgment</w:t>
-      </w:r>
-      <w:r>
-        <w:t xml:space="preserve"> </w:t>
-      </w:r>
-      <w:r>
-        <w:rPr>
-          <w:i/>
-          <w:iCs/>
-        </w:rPr>
-        <w:t>(</w:t>
-      </w:r>
-      <w:r>
-        <w:rPr>
-          <w:i/>
-          <w:iCs/>
-          <w:smallCaps w:val="0"/>
-        </w:rPr>
-        <w:t>Heading 5</w:t>
-      </w:r>
-      <w:r>
-        <w:rPr>
-          <w:i/>
-          <w:iCs/>
-        </w:rPr>
-        <w:t>)</w:t>
-      </w:r>
-    </w:p>
-    <w:p>
-      <w:pPr>
-        <w:pStyle w:val="BodyText"/>
-      </w:pPr>
-      <w:r>
-        <w:t>The preferred spelling of the word “acknowledgment” in America is without an “e” after the “g</w:t>
-      </w:r>
-      <w:r>
-        <w:t>”. Avoid the stilted expression “</w:t>
-      </w:r>
-      <w:r>
-        <w:rPr>
-          <w:lang w:val="en-US"/>
-        </w:rPr>
-        <w:t>o</w:t>
-      </w:r>
-      <w:proofErr w:type="spellStart"/>
-      <w:r>
-        <w:t>ne</w:t>
-      </w:r>
-      <w:proofErr w:type="spellEnd"/>
-      <w:r>
-        <w:t xml:space="preserve"> of us (R. B. G.) thanks </w:t>
-      </w:r>
-      <w:r>
-        <w:t>...</w:t>
-      </w:r>
-      <w:r>
-        <w:rPr>
-          <w:lang w:val="en-US"/>
-        </w:rPr>
-        <w:t xml:space="preserve">”.  </w:t>
-      </w:r>
-      <w:r>
-        <w:t xml:space="preserve">Instead, try “R. </w:t>
-      </w:r>
-      <w:r>
-        <w:lastRenderedPageBreak/>
-        <w:t>B. G. thanks</w:t>
-      </w:r>
-      <w:r>
-        <w:t>...</w:t>
-      </w:r>
-      <w:r>
-        <w:t>”.</w:t>
-      </w:r>
-      <w:r>
-        <w:rPr>
-          <w:lang w:val="en-US"/>
-        </w:rPr>
-        <w:t xml:space="preserve"> </w:t>
-      </w:r>
-      <w:r>
-        <w:t>Put spons</w:t>
-      </w:r>
-      <w:r>
-        <w:t>or acknowledgments in the unnum</w:t>
-      </w:r>
-      <w:r>
-        <w:t>bered footnote on the first page.</w:t>
-      </w:r>
-    </w:p>
-    <w:p>
-      <w:pPr>
-        <w:pStyle w:val="Heading5"/>
-      </w:pPr>
-      <w:r>
-        <w:t>References</w:t>
-      </w:r>
-    </w:p>
-    <w:p>
-      <w:pPr>
-        <w:pStyle w:val="BodyText"/>
-      </w:pPr>
-      <w:r>
-        <w:t>The template will number citations consecutively within brackets [1]. The sentence punctuation follows the bracket [2]. Refer simply to the reference number, as in [3]—do not use “Ref. [3]” or “reference [3]” except at the beginning of a sentence: “Reference [3] was the first</w:t>
-      </w:r>
-      <w:r>
-        <w:rPr>
-          <w:lang w:val="en-US"/>
-        </w:rPr>
-        <w:t xml:space="preserve"> </w:t>
-      </w:r>
-      <w:r>
-        <w:t>...</w:t>
-      </w:r>
-      <w:r>
-        <w:t>”</w:t>
-      </w:r>
-    </w:p>
-    <w:p>
-      <w:pPr>
-        <w:pStyle w:val="BodyText"/>
-      </w:pPr>
-      <w:r>
-        <w:t>Number footnotes separately in superscripts. Place the actual footnote at the bottom of the column in which it was cited. Do not put footnotes in the</w:t>
-      </w:r>
-      <w:r>
-        <w:rPr>
-          <w:lang w:val="en-US"/>
-        </w:rPr>
-        <w:t xml:space="preserve"> abstract or</w:t>
-      </w:r>
-      <w:r>
-        <w:t xml:space="preserve"> reference list. Use letters for table footnotes.</w:t>
-      </w:r>
-    </w:p>
-    <w:p>
-      <w:pPr>
-        <w:pStyle w:val="BodyText"/>
-      </w:pPr>
-      <w:r>
-        <w:t>Unless there are six au</w:t>
-      </w:r>
-      <w:r>
-        <w:t>thors or more give all authors</w:t>
-      </w:r>
-      <w:r>
-        <w:rPr>
-          <w:lang w:val="en-US"/>
-        </w:rPr>
-        <w:t xml:space="preserve">’ </w:t>
-      </w:r>
-      <w:r>
-        <w:t>names; do not use “et al.”. Papers that have not been published, even if they have been submitted for publication, should be cited as “unpublished” [4]. Papers that have been accepted for publication should be cited as “in press” [5]. Capitalize only the first word in a paper title, except for proper nouns and element symbols.</w:t>
-      </w:r>
-    </w:p>
-    <w:p>
-      <w:pPr>
-        <w:pStyle w:val="BodyText"/>
-      </w:pPr>
-      <w:r>
-        <w:t xml:space="preserve">For </w:t>
-      </w:r>
-      <w:r>
-        <w:t>papers</w:t>
-      </w:r>
-      <w:r>
-        <w:t xml:space="preserve"> published in translation journals, please give the English citation first, followed by the original foreign-language citation [6].</w:t>
+        <w:t>Github</w:t>
       </w:r>
     </w:p>
     <w:p/>
-    <w:p>
-      <w:pPr>
-        <w:pStyle w:val="references"/>
-        <w:ind w:start="17.70pt" w:hanging="17.70pt"/>
-      </w:pPr>
-      <w:r>
-        <w:t xml:space="preserve">G. Eason, B. Noble, and I. N. Sneddon, “On certain integrals of Lipschitz-Hankel type involving products of Bessel functions,” Phil. Trans. Roy. Soc. London, vol. A247, pp. 529–551, April 1955. </w:t>
-      </w:r>
-      <w:r>
-        <w:rPr>
-          <w:i/>
-          <w:iCs/>
-        </w:rPr>
-        <w:t>(references)</w:t>
-      </w:r>
-    </w:p>
-    <w:p>
-      <w:pPr>
-        <w:pStyle w:val="references"/>
-        <w:ind w:start="17.70pt" w:hanging="17.70pt"/>
-      </w:pPr>
-      <w:r>
-        <w:t>J. Clerk Maxwell, A Treatise on Electricity and Magnetism, 3rd ed., vol. 2. Oxford: Clarendon, 1892, pp.68–73.</w:t>
-      </w:r>
-    </w:p>
-    <w:p>
-      <w:pPr>
-        <w:pStyle w:val="references"/>
-        <w:ind w:start="17.70pt" w:hanging="17.70pt"/>
-      </w:pPr>
-      <w:r>
-        <w:t>I. S. Jacobs and C. P. Bean, “Fine particles, thin films and exchange anisotropy,” in Magnetism, vol. III, G. T. Rado and H. Suhl, Eds. New York: Academic, 1963, pp. 271–350.</w:t>
-      </w:r>
-    </w:p>
-    <w:p>
-      <w:pPr>
-        <w:pStyle w:val="references"/>
-        <w:ind w:start="17.70pt" w:hanging="17.70pt"/>
-      </w:pPr>
-      <w:r>
-        <w:t>K. Elissa, “Title of paper if known,” unpublished.</w:t>
-      </w:r>
-    </w:p>
-    <w:p>
-      <w:pPr>
-        <w:pStyle w:val="references"/>
-        <w:ind w:start="17.70pt" w:hanging="17.70pt"/>
-      </w:pPr>
-      <w:r>
-        <w:t>R. Nicole, “Title of paper with only first word capitalized,” J. Name Stand. Abbrev., in press.</w:t>
-      </w:r>
-    </w:p>
-    <w:p>
-      <w:pPr>
-        <w:pStyle w:val="references"/>
-        <w:ind w:start="17.70pt" w:hanging="17.70pt"/>
-      </w:pPr>
-      <w:r>
-        <w:t>Y. Yorozu, M. Hirano, K. Oka, and Y. Tagawa, “Electron spectroscopy studies on magneto-optical media and plastic substrate interface,” IEEE Transl. J. Magn. Japan, vol. 2, pp. 740–741, August 1987 [Digests 9th Annual Conf. Magnetics Japan, p. 301, 1982].</w:t>
-      </w:r>
-    </w:p>
-    <w:p>
-      <w:pPr>
-        <w:pStyle w:val="references"/>
-        <w:ind w:start="17.70pt" w:hanging="17.70pt"/>
-      </w:pPr>
-      <w:r>
-        <w:t>M. Young, The Technical Writer</w:t>
-      </w:r>
-      <w:r>
-        <w:t>’</w:t>
-      </w:r>
-      <w:r>
-        <w:t>s Handbook. Mill Valley, CA: University Science, 1989.</w:t>
-      </w:r>
-    </w:p>
-    <w:p>
-      <w:pPr>
-        <w:pStyle w:val="references"/>
-        <w:ind w:start="17.70pt" w:hanging="17.70pt"/>
-        <w:rPr>
-          <w:rFonts w:ascii="NimbusRomNo9L-Regu" w:eastAsia="NimbusRomNo9L-Regu" w:cs="NimbusRomNo9L-Regu"/>
-        </w:rPr>
-      </w:pPr>
-      <w:r>
-        <w:t xml:space="preserve">K. Eves and J. Valasek, </w:t>
-      </w:r>
-      <w:r>
-        <w:rPr>
-          <w:rFonts w:hint="eastAsia"/>
-        </w:rPr>
-        <w:t>“</w:t>
-      </w:r>
-      <w:r>
-        <w:t>Adaptive control for singularly perturbed systems examples,</w:t>
-      </w:r>
-      <w:r>
-        <w:rPr>
-          <w:rFonts w:hint="eastAsia"/>
-        </w:rPr>
-        <w:t>”</w:t>
-      </w:r>
-      <w:r>
-        <w:t xml:space="preserve"> Code Ocean, Aug. 2023. [Online]. Available: </w:t>
-      </w:r>
-      <w:hyperlink r:id="rId14" w:history="1">
-        <w:r>
-          <w:t>https://codeocean.com/capsule/4989235/tree</w:t>
-        </w:r>
-      </w:hyperlink>
-      <w:r>
-        <w:t xml:space="preserve"> </w:t>
-      </w:r>
-    </w:p>
-    <w:p>
-      <w:pPr>
-        <w:pStyle w:val="references"/>
-        <w:autoSpaceDE w:val="0"/>
-        <w:autoSpaceDN w:val="0"/>
-        <w:adjustRightInd w:val="0"/>
-        <w:ind w:start="17.70pt" w:hanging="17.70pt"/>
-        <w:jc w:val="start"/>
-      </w:pPr>
-      <w:r>
-        <w:t xml:space="preserve">D. P. Kingma and M. Welling, </w:t>
-      </w:r>
-      <w:r>
-        <w:rPr>
-          <w:rFonts w:hint="eastAsia"/>
-        </w:rPr>
-        <w:t>“</w:t>
-      </w:r>
-      <w:r>
-        <w:t>Auto-encoding variational Bayes,</w:t>
-      </w:r>
-      <w:r>
-        <w:rPr>
-          <w:rFonts w:hint="eastAsia"/>
-        </w:rPr>
-        <w:t>”</w:t>
-      </w:r>
-      <w:r>
-        <w:t xml:space="preserve"> 2013, arXiv:1312.6114. [Online]. Available: </w:t>
-      </w:r>
-      <w:hyperlink r:id="rId15" w:history="1">
-        <w:r>
-          <w:t>https://arxiv.org/abs/1312.6114</w:t>
-        </w:r>
-      </w:hyperlink>
-    </w:p>
-    <w:p>
-      <w:pPr>
-        <w:pStyle w:val="references"/>
-        <w:autoSpaceDE w:val="0"/>
-        <w:autoSpaceDN w:val="0"/>
-        <w:adjustRightInd w:val="0"/>
-        <w:ind w:start="17.70pt" w:hanging="17.70pt"/>
-        <w:jc w:val="start"/>
-      </w:pPr>
-      <w:r>
-        <w:t xml:space="preserve">S. Liu, </w:t>
-      </w:r>
-      <w:r>
-        <w:rPr>
-          <w:rFonts w:hint="eastAsia"/>
-        </w:rPr>
-        <w:t>“</w:t>
-      </w:r>
-      <w:r>
-        <w:t>Wi-Fi Energy Detection Testbed (12MTC),</w:t>
-      </w:r>
-      <w:r>
-        <w:rPr>
-          <w:rFonts w:hint="eastAsia"/>
-        </w:rPr>
-        <w:t>”</w:t>
-      </w:r>
-      <w:r>
-        <w:t xml:space="preserve"> 2023, gitHub repository. [Online]. Available: </w:t>
-      </w:r>
-      <w:r>
-        <w:t xml:space="preserve">https://github.com/liustone99/Wi-Fi-Energy-Detection-Testbed-12MTC </w:t>
-      </w:r>
-    </w:p>
-    <w:p>
-      <w:pPr>
-        <w:pStyle w:val="references"/>
-        <w:autoSpaceDE w:val="0"/>
-        <w:autoSpaceDN w:val="0"/>
-        <w:adjustRightInd w:val="0"/>
-        <w:ind w:start="17.70pt" w:hanging="17.70pt"/>
-        <w:jc w:val="start"/>
-      </w:pPr>
-      <w:r>
-        <w:t>“</w:t>
-      </w:r>
-      <w:r>
-        <w:t>Treatment episode data set: discharges (TEDS-D): concatenated, 2006</w:t>
-      </w:r>
-      <w:r>
-        <w:t xml:space="preserve"> </w:t>
-      </w:r>
-      <w:r>
-        <w:t>to 2009.</w:t>
-      </w:r>
-      <w:r>
-        <w:rPr>
-          <w:rFonts w:hint="eastAsia"/>
-        </w:rPr>
-        <w:t>”</w:t>
-      </w:r>
-      <w:r>
-        <w:t xml:space="preserve"> U.S. Department of Health and Human Services, Substance</w:t>
-      </w:r>
-      <w:r>
-        <w:t xml:space="preserve"> </w:t>
-      </w:r>
-      <w:r>
-        <w:t>Abuse and Mental Health Services Administration, Office of Applied Studies, August, 2013, DOI:10.3886/ICPSR30122.v2</w:t>
-      </w:r>
-    </w:p>
-    <w:p>
-      <w:pPr>
-        <w:pStyle w:val="references"/>
-        <w:numPr>
-          <w:ilvl w:val="0"/>
-          <w:numId w:val="0"/>
-        </w:numPr>
-        <w:ind w:start="17.70pt"/>
-      </w:pPr>
-    </w:p>
     <w:p>
       <w:pPr>
         <w:pStyle w:val="references"/>
@@ -2605,162 +1450,8 @@
       </w:pPr>
     </w:p>
     <w:p>
-      <w:pPr>
-        <w:pStyle w:val="references"/>
-        <w:numPr>
-          <w:ilvl w:val="0"/>
-          <w:numId w:val="0"/>
-        </w:numPr>
-        <w:spacing w:line="12pt" w:lineRule="auto"/>
-        <w:ind w:start="18pt" w:hanging="18pt"/>
-        <w:jc w:val="center"/>
-        <w:rPr>
-          <w:rFonts w:eastAsia="SimSun"/>
-          <w:b/>
-          <w:noProof w:val="0"/>
-          <w:color w:val="FF0000"/>
-          <w:spacing w:val="-1"/>
-          <w:sz w:val="20"/>
-          <w:szCs w:val="20"/>
-          <w:lang w:val="x-none" w:eastAsia="x-none"/>
-        </w:rPr>
-        <w:sectPr>
-          <w:type w:val="continuous"/>
-          <w:pgSz w:w="595.30pt" w:h="841.90pt" w:code="9"/>
-          <w:pgMar w:top="54pt" w:right="45.35pt" w:bottom="72pt" w:left="45.35pt" w:header="36pt" w:footer="36pt" w:gutter="0pt"/>
-          <w:cols w:num="2" w:space="18pt"/>
-          <w:docGrid w:linePitch="360"/>
-        </w:sectPr>
-      </w:pPr>
-      <w:r>
-        <w:rPr>
-          <w:rFonts w:eastAsia="SimSun"/>
-          <w:b/>
-          <w:noProof w:val="0"/>
-          <w:color w:val="FF0000"/>
-          <w:spacing w:val="-1"/>
-          <w:sz w:val="20"/>
-          <w:szCs w:val="20"/>
-          <w:lang w:val="x-none" w:eastAsia="x-none"/>
-        </w:rPr>
-        <w:t xml:space="preserve">IEEE conference templates contain guidance text for composing and formatting conference papers. Please ensure that all template text is removed from your conference paper prior to submission to the conference. Failure to remove template text from your paper </w:t>
-      </w:r>
-      <w:r>
-        <w:rPr>
-          <w:rFonts w:eastAsia="SimSun"/>
-          <w:b/>
-          <w:noProof w:val="0"/>
-          <w:color w:val="FF0000"/>
-          <w:spacing w:val="-1"/>
-          <w:sz w:val="20"/>
-          <w:szCs w:val="20"/>
-          <w:lang w:eastAsia="x-none"/>
-        </w:rPr>
-        <w:t>may</w:t>
-      </w:r>
-      <w:r>
-        <w:rPr>
-          <w:rFonts w:eastAsia="SimSun"/>
-          <w:b/>
-          <w:noProof w:val="0"/>
-          <w:color w:val="FF0000"/>
-          <w:spacing w:val="-1"/>
-          <w:sz w:val="20"/>
-          <w:szCs w:val="20"/>
-          <w:lang w:val="x-none" w:eastAsia="x-none"/>
-        </w:rPr>
-        <w:t xml:space="preserve"> result in your paper not being published.</w:t>
-      </w:r>
-    </w:p>
-    <w:p>
-      <w:r>
-        <w:rPr>
-          <w:noProof/>
-        </w:rPr>
-        <w:drawing>
-          <wp:anchor distT="0" distB="0" distL="114300" distR="114300" simplePos="0" relativeHeight="251657728" behindDoc="1" locked="0" layoutInCell="1" allowOverlap="1" wp14:anchorId="50A5432F" wp14:editId="6F0F41D4">
-            <wp:simplePos x="0" y="0"/>
-            <wp:positionH relativeFrom="margin">
-              <wp:align>left</wp:align>
-            </wp:positionH>
-            <wp:positionV relativeFrom="paragraph">
-              <wp:posOffset>251460</wp:posOffset>
-            </wp:positionV>
-            <wp:extent cx="3200400" cy="1143000"/>
-            <wp:effectExtent l="10795" t="5080" r="8255" b="13970"/>
-            <wp:wrapTight wrapText="bothSides">
-              <wp:wrapPolygon edited="0">
-                <wp:start x="-64" y="0"/>
-                <wp:lineTo x="-64" y="21600"/>
-                <wp:lineTo x="21664" y="21600"/>
-                <wp:lineTo x="21664" y="0"/>
-                <wp:lineTo x="-64" y="0"/>
-              </wp:wrapPolygon>
-            </wp:wrapTight>
-            <wp:docPr id="1" name="Text Box 8"/>
-            <wp:cNvGraphicFramePr>
-              <a:graphicFrameLocks xmlns:a="http://purl.oclc.org/ooxml/drawingml/main"/>
-            </wp:cNvGraphicFramePr>
-            <a:graphic xmlns:a="http://purl.oclc.org/ooxml/drawingml/main">
-              <a:graphicData uri="http://schemas.microsoft.com/office/word/2010/wordprocessingShape">
-                <wp:wsp>
-                  <wp:cNvSpPr txBox="1">
-                    <a:spLocks noChangeArrowheads="1"/>
-                  </wp:cNvSpPr>
-                  <wp:spPr bwMode="auto">
-                    <a:xfrm>
-                      <a:off x="0" y="0"/>
-                      <a:ext cx="3200400" cy="1143000"/>
-                    </a:xfrm>
-                    <a:prstGeom prst="rect">
-                      <a:avLst/>
-                    </a:prstGeom>
-                    <a:solidFill>
-                      <a:srgbClr val="FFFFFF"/>
-                    </a:solidFill>
-                    <a:ln w="9525">
-                      <a:solidFill>
-                        <a:srgbClr val="000000"/>
-                      </a:solidFill>
-                      <a:miter lim="800%"/>
-                      <a:headEnd/>
-                      <a:tailEnd/>
-                    </a:ln>
-                  </wp:spPr>
-                  <wp:txbx>
-                    <wne:txbxContent>
-                      <w:p>
-                        <w:pPr>
-                          <w:pStyle w:val="BodyText"/>
-                        </w:pPr>
-                        <w:r>
-                          <w:t>We suggest that you use a text box to insert a graphic (which is ideally a 300 dpi TIFF or EPS file, with all fonts embedded) because, in an MSW document, this method is somewhat more stable than directly inserting a picture.</w:t>
-                        </w:r>
-                      </w:p>
-                      <w:p>
-                        <w:pPr>
-                          <w:pStyle w:val="BodyText"/>
-                        </w:pPr>
-                        <w:r>
-                          <w:t>To have non-visible rules on your frame, use the MSWord “Format” pull-down menu, select Text Box &gt; Colors and Lines to choose No Fill and No Line.</w:t>
-                        </w:r>
-                      </w:p>
-                    </wne:txbxContent>
-                  </wp:txbx>
-                  <wp:bodyPr rot="0" vert="horz" wrap="square" lIns="91440" tIns="45720" rIns="91440" bIns="45720" anchor="t" anchorCtr="0" upright="1">
-                    <a:noAutofit/>
-                  </wp:bodyPr>
-                </wp:wsp>
-              </a:graphicData>
-            </a:graphic>
-            <wp14:sizeRelH relativeFrom="page">
-              <wp14:pctWidth>0%</wp14:pctWidth>
-            </wp14:sizeRelH>
-            <wp14:sizeRelV relativeFrom="page">
-              <wp14:pctHeight>0%</wp14:pctHeight>
-            </wp14:sizeRelV>
-          </wp:anchor>
-        </w:drawing>
+      <w:r>
+        <w:t>https://github.com/Nweder/DTA400</w:t>
       </w:r>
     </w:p>
     <w:sectPr>
@@ -2772,112 +1463,6 @@
     </w:sectPr>
   </w:body>
 </w:document>
-</file>
-
-<file path=word/comments.xml><?xml version="1.0" encoding="utf-8"?>
-<w:comments xmlns:cx="http://schemas.microsoft.com/office/drawing/2014/chartex" xmlns:cx1="http://schemas.microsoft.com/office/drawing/2015/9/8/chartex" xmlns:cx2="http://schemas.microsoft.com/office/drawing/2015/10/21/chartex" xmlns:cx3="http://schemas.microsoft.com/office/drawing/2016/5/9/chartex" xmlns:cx4="http://schemas.microsoft.com/office/drawing/2016/5/10/chartex" xmlns:cx5="http://schemas.microsoft.com/office/drawing/2016/5/11/chartex" xmlns:cx6="http://schemas.microsoft.com/office/drawing/2016/5/12/chartex" xmlns:cx7="http://schemas.microsoft.com/office/drawing/2016/5/13/chartex" xmlns:cx8="http://schemas.microsoft.com/office/drawing/2016/5/14/chartex" xmlns:mc="http://schemas.openxmlformats.org/markup-compatibility/2006" xmlns:aink="http://schemas.microsoft.com/office/drawing/2016/ink" xmlns:am3d="http://schemas.microsoft.com/office/drawing/2017/model3d" xmlns:o="urn:schemas-microsoft-com:office:office" xmlns:oel="http://schemas.microsoft.com/office/2019/extlst" xmlns:r="http://purl.oclc.org/ooxml/officeDocument/relationships" xmlns:m="http://purl.oclc.org/ooxml/officeDocument/math" xmlns:v="urn:schemas-microsoft-com:vml" xmlns:wp14="http://schemas.microsoft.com/office/word/2010/wordprocessingDrawing" xmlns:wp="http://purl.oclc.org/ooxml/drawingml/wordprocessingDrawing" xmlns:w10="urn:schemas-microsoft-com:office:word" xmlns:w="http://purl.oclc.org/ooxml/wordprocessingml/main" xmlns:w14="http://schemas.microsoft.com/office/word/2010/wordml" xmlns:w15="http://schemas.microsoft.com/office/word/2012/wordml" xmlns:w16cex="http://schemas.microsoft.com/office/word/2018/wordml/cex" xmlns:w16cid="http://schemas.microsoft.com/office/word/2016/wordml/cid" xmlns:w16="http://schemas.microsoft.com/office/word/2018/wordml" xmlns:w16du="http://schemas.microsoft.com/office/word/2023/wordml/word16du" xmlns:w16sdtdh="http://schemas.microsoft.com/office/word/2020/wordml/sdtdatahash" xmlns:w16sdtfl="http://schemas.microsoft.com/office/word/2024/wordml/sdtformatlock" xmlns:w16se="http://schemas.microsoft.com/office/word/2015/wordml/symex" xmlns:wpi="http://schemas.microsoft.com/office/word/2010/wordprocessingInk" xmlns:wne="http://schemas.microsoft.com/office/word/2006/wordml" mc:Ignorable="w14 w15 w16se w16cid w16 w16cex w16sdtdh w16sdtfl w16du wne wp14">
-  <w:comment w:id="0" w:author="Mohamad Nweder" w:date="2025-10-22T10:39:00Z" w:initials="MN">
-    <w:p>
-      <w:pPr>
-        <w:jc w:val="start"/>
-      </w:pPr>
-      <w:r>
-        <w:rPr>
-          <w:rStyle w:val="CommentReference"/>
-        </w:rPr>
-        <w:annotationRef/>
-      </w:r>
-      <w:r>
-        <w:t>Done with introduction</w:t>
-      </w:r>
-    </w:p>
-  </w:comment>
-  <w:comment w:id="1" w:author="Mohamad Nweder" w:date="2025-10-22T13:22:00Z" w:initials="MN">
-    <w:p>
-      <w:pPr>
-        <w:jc w:val="start"/>
-      </w:pPr>
-      <w:r>
-        <w:rPr>
-          <w:rStyle w:val="CommentReference"/>
-        </w:rPr>
-        <w:annotationRef/>
-      </w:r>
-      <w:r>
-        <w:t>100% No Ai</w:t>
-      </w:r>
-    </w:p>
-    <w:p>
-      <w:pPr>
-        <w:jc w:val="start"/>
-      </w:pPr>
-    </w:p>
-  </w:comment>
-  <w:comment w:id="2" w:author="Mohamad Nweder" w:date="2025-10-22T10:51:00Z" w:initials="MN">
-    <w:p>
-      <w:pPr>
-        <w:jc w:val="start"/>
-      </w:pPr>
-      <w:r>
-        <w:rPr>
-          <w:rStyle w:val="CommentReference"/>
-        </w:rPr>
-        <w:annotationRef/>
-      </w:r>
-      <w:r>
-        <w:t>Done with method</w:t>
-      </w:r>
-    </w:p>
-  </w:comment>
-  <w:comment w:id="3" w:author="Mohamad Nweder" w:date="2025-10-22T16:22:00Z" w:initials="MN">
-    <w:p>
-      <w:pPr>
-        <w:jc w:val="start"/>
-      </w:pPr>
-      <w:r>
-        <w:rPr>
-          <w:rStyle w:val="CommentReference"/>
-        </w:rPr>
-        <w:annotationRef/>
-      </w:r>
-      <w:r>
-        <w:t>100% No Ai</w:t>
-      </w:r>
-    </w:p>
-    <w:p>
-      <w:pPr>
-        <w:jc w:val="start"/>
-      </w:pPr>
-    </w:p>
-  </w:comment>
-</w:comments>
-</file>
-
-<file path=word/commentsExtended.xml><?xml version="1.0" encoding="utf-8"?>
-<w15:commentsEx xmlns:cx="http://schemas.microsoft.com/office/drawing/2014/chartex" xmlns:cx1="http://schemas.microsoft.com/office/drawing/2015/9/8/chartex" xmlns:cx2="http://schemas.microsoft.com/office/drawing/2015/10/21/chartex" xmlns:cx3="http://schemas.microsoft.com/office/drawing/2016/5/9/chartex" xmlns:cx4="http://schemas.microsoft.com/office/drawing/2016/5/10/chartex" xmlns:cx5="http://schemas.microsoft.com/office/drawing/2016/5/11/chartex" xmlns:cx6="http://schemas.microsoft.com/office/drawing/2016/5/12/chartex" xmlns:cx7="http://schemas.microsoft.com/office/drawing/2016/5/13/chartex" xmlns:cx8="http://schemas.microsoft.com/office/drawing/2016/5/14/chartex" xmlns:mc="http://schemas.openxmlformats.org/markup-compatibility/2006" xmlns:aink="http://schemas.microsoft.com/office/drawing/2016/ink" xmlns:am3d="http://schemas.microsoft.com/office/drawing/2017/model3d" xmlns:o="urn:schemas-microsoft-com:office:office" xmlns:oel="http://schemas.microsoft.com/office/2019/extlst" xmlns:r="http://purl.oclc.org/ooxml/officeDocument/relationships" xmlns:m="http://purl.oclc.org/ooxml/officeDocument/math" xmlns:v="urn:schemas-microsoft-com:vml" xmlns:wp14="http://schemas.microsoft.com/office/word/2010/wordprocessingDrawing" xmlns:wp="http://purl.oclc.org/ooxml/drawingml/wordprocessingDrawing" xmlns:w10="urn:schemas-microsoft-com:office:word" xmlns:w="http://purl.oclc.org/ooxml/wordprocessingml/main" xmlns:w14="http://schemas.microsoft.com/office/word/2010/wordml" xmlns:w15="http://schemas.microsoft.com/office/word/2012/wordml" xmlns:w16cex="http://schemas.microsoft.com/office/word/2018/wordml/cex" xmlns:w16cid="http://schemas.microsoft.com/office/word/2016/wordml/cid" xmlns:w16="http://schemas.microsoft.com/office/word/2018/wordml" xmlns:w16du="http://schemas.microsoft.com/office/word/2023/wordml/word16du" xmlns:w16sdtdh="http://schemas.microsoft.com/office/word/2020/wordml/sdtdatahash" xmlns:w16sdtfl="http://schemas.microsoft.com/office/word/2024/wordml/sdtformatlock" xmlns:w16se="http://schemas.microsoft.com/office/word/2015/wordml/symex" xmlns:wpi="http://schemas.microsoft.com/office/word/2010/wordprocessingInk" xmlns:wne="http://schemas.microsoft.com/office/word/2006/wordml" mc:Ignorable="w14 w15 w16se w16cid w16 w16cex w16sdtdh w16sdtfl w16du wne wp14">
-  <w15:commentEx w15:paraId="7A46DD27" w15:done="0"/>
-  <w15:commentEx w15:paraId="722F127F" w15:paraIdParent="7A46DD27" w15:done="0"/>
-  <w15:commentEx w15:paraId="12E59976" w15:done="0"/>
-  <w15:commentEx w15:paraId="772EB989" w15:paraIdParent="12E59976" w15:done="0"/>
-</w15:commentsEx>
-</file>
-
-<file path=word/commentsExtensible.xml><?xml version="1.0" encoding="utf-8"?>
-<w16cex:commentsExtensible xmlns:cx="http://schemas.microsoft.com/office/drawing/2014/chartex" xmlns:cx1="http://schemas.microsoft.com/office/drawing/2015/9/8/chartex" xmlns:cx2="http://schemas.microsoft.com/office/drawing/2015/10/21/chartex" xmlns:cx3="http://schemas.microsoft.com/office/drawing/2016/5/9/chartex" xmlns:cx4="http://schemas.microsoft.com/office/drawing/2016/5/10/chartex" xmlns:cx5="http://schemas.microsoft.com/office/drawing/2016/5/11/chartex" xmlns:cx6="http://schemas.microsoft.com/office/drawing/2016/5/12/chartex" xmlns:cx7="http://schemas.microsoft.com/office/drawing/2016/5/13/chartex" xmlns:cx8="http://schemas.microsoft.com/office/drawing/2016/5/14/chartex" xmlns:cr="http://schemas.microsoft.com/office/comments/2020/reactions" xmlns:mc="http://schemas.openxmlformats.org/markup-compatibility/2006" xmlns:aink="http://schemas.microsoft.com/office/drawing/2016/ink" xmlns:am3d="http://schemas.microsoft.com/office/drawing/2017/model3d" xmlns:o="urn:schemas-microsoft-com:office:office" xmlns:oel="http://schemas.microsoft.com/office/2019/extlst" xmlns:r="http://purl.oclc.org/ooxml/officeDocument/relationships" xmlns:m="http://purl.oclc.org/ooxml/officeDocument/math" xmlns:v="urn:schemas-microsoft-com:vml" xmlns:wp14="http://schemas.microsoft.com/office/word/2010/wordprocessingDrawing" xmlns:wp="http://purl.oclc.org/ooxml/drawingml/wordprocessingDrawing" xmlns:w10="urn:schemas-microsoft-com:office:word" xmlns:w="http://purl.oclc.org/ooxml/wordprocessingml/main" xmlns:w14="http://schemas.microsoft.com/office/word/2010/wordml" xmlns:w15="http://schemas.microsoft.com/office/word/2012/wordml" xmlns:w16cex="http://schemas.microsoft.com/office/word/2018/wordml/cex" xmlns:w16cid="http://schemas.microsoft.com/office/word/2016/wordml/cid" xmlns:w16="http://schemas.microsoft.com/office/word/2018/wordml" xmlns:w16du="http://schemas.microsoft.com/office/word/2023/wordml/word16du" xmlns:w16sdtdh="http://schemas.microsoft.com/office/word/2020/wordml/sdtdatahash" xmlns:w16sdtfl="http://schemas.microsoft.com/office/word/2024/wordml/sdtformatlock" xmlns:w16se="http://schemas.microsoft.com/office/word/2015/wordml/symex" xmlns:wpi="http://schemas.microsoft.com/office/word/2010/wordprocessingInk" xmlns:wne="http://schemas.microsoft.com/office/word/2006/wordml" mc:Ignorable="w14 w15 w16se w16cid w16 w16cex w16sdtdh w16sdtfl cr w16du wne wp14">
-  <w16cex:commentExtensible w16cex:durableId="3DBE91F5" w16cex:dateUtc="2025-10-22T08:39:00Z"/>
-  <w16cex:commentExtensible w16cex:durableId="23311EB6" w16cex:dateUtc="2025-10-22T11:22:00Z"/>
-  <w16cex:commentExtensible w16cex:durableId="28935704" w16cex:dateUtc="2025-10-22T08:51:00Z"/>
-  <w16cex:commentExtensible w16cex:durableId="4B8CCAF6" w16cex:dateUtc="2025-10-22T14:22:00Z"/>
-</w16cex:commentsExtensible>
-</file>
-
-<file path=word/commentsIds.xml><?xml version="1.0" encoding="utf-8"?>
-<w16cid:commentsIds xmlns:cx="http://schemas.microsoft.com/office/drawing/2014/chartex" xmlns:cx1="http://schemas.microsoft.com/office/drawing/2015/9/8/chartex" xmlns:cx2="http://schemas.microsoft.com/office/drawing/2015/10/21/chartex" xmlns:cx3="http://schemas.microsoft.com/office/drawing/2016/5/9/chartex" xmlns:cx4="http://schemas.microsoft.com/office/drawing/2016/5/10/chartex" xmlns:cx5="http://schemas.microsoft.com/office/drawing/2016/5/11/chartex" xmlns:cx6="http://schemas.microsoft.com/office/drawing/2016/5/12/chartex" xmlns:cx7="http://schemas.microsoft.com/office/drawing/2016/5/13/chartex" xmlns:cx8="http://schemas.microsoft.com/office/drawing/2016/5/14/chartex" xmlns:mc="http://schemas.openxmlformats.org/markup-compatibility/2006" xmlns:aink="http://schemas.microsoft.com/office/drawing/2016/ink" xmlns:am3d="http://schemas.microsoft.com/office/drawing/2017/model3d" xmlns:o="urn:schemas-microsoft-com:office:office" xmlns:oel="http://schemas.microsoft.com/office/2019/extlst" xmlns:r="http://purl.oclc.org/ooxml/officeDocument/relationships" xmlns:m="http://purl.oclc.org/ooxml/officeDocument/math" xmlns:v="urn:schemas-microsoft-com:vml" xmlns:wp14="http://schemas.microsoft.com/office/word/2010/wordprocessingDrawing" xmlns:wp="http://purl.oclc.org/ooxml/drawingml/wordprocessingDrawing" xmlns:w10="urn:schemas-microsoft-com:office:word" xmlns:w="http://purl.oclc.org/ooxml/wordprocessingml/main" xmlns:w14="http://schemas.microsoft.com/office/word/2010/wordml" xmlns:w15="http://schemas.microsoft.com/office/word/2012/wordml" xmlns:w16cex="http://schemas.microsoft.com/office/word/2018/wordml/cex" xmlns:w16cid="http://schemas.microsoft.com/office/word/2016/wordml/cid" xmlns:w16="http://schemas.microsoft.com/office/word/2018/wordml" xmlns:w16du="http://schemas.microsoft.com/office/word/2023/wordml/word16du" xmlns:w16sdtdh="http://schemas.microsoft.com/office/word/2020/wordml/sdtdatahash" xmlns:w16sdtfl="http://schemas.microsoft.com/office/word/2024/wordml/sdtformatlock" xmlns:w16se="http://schemas.microsoft.com/office/word/2015/wordml/symex" xmlns:wpi="http://schemas.microsoft.com/office/word/2010/wordprocessingInk" xmlns:wne="http://schemas.microsoft.com/office/word/2006/wordml" mc:Ignorable="w14 w15 w16se w16cid w16 w16cex w16sdtdh w16sdtfl w16du wne wp14">
-  <w16cid:commentId w16cid:paraId="7A46DD27" w16cid:durableId="3DBE91F5"/>
-  <w16cid:commentId w16cid:paraId="722F127F" w16cid:durableId="23311EB6"/>
-  <w16cid:commentId w16cid:paraId="12E59976" w16cid:durableId="28935704"/>
-  <w16cid:commentId w16cid:paraId="772EB989" w16cid:durableId="4B8CCAF6"/>
-</w16cid:commentsIds>
 </file>
 
 <file path=word/endnotes.xml><?xml version="1.0" encoding="utf-8"?>
@@ -4501,14 +3086,6 @@
 </w:numbering>
 </file>
 
-<file path=word/people.xml><?xml version="1.0" encoding="utf-8"?>
-<w15:people xmlns:cx="http://schemas.microsoft.com/office/drawing/2014/chartex" xmlns:cx1="http://schemas.microsoft.com/office/drawing/2015/9/8/chartex" xmlns:cx2="http://schemas.microsoft.com/office/drawing/2015/10/21/chartex" xmlns:cx3="http://schemas.microsoft.com/office/drawing/2016/5/9/chartex" xmlns:cx4="http://schemas.microsoft.com/office/drawing/2016/5/10/chartex" xmlns:cx5="http://schemas.microsoft.com/office/drawing/2016/5/11/chartex" xmlns:cx6="http://schemas.microsoft.com/office/drawing/2016/5/12/chartex" xmlns:cx7="http://schemas.microsoft.com/office/drawing/2016/5/13/chartex" xmlns:cx8="http://schemas.microsoft.com/office/drawing/2016/5/14/chartex" xmlns:mc="http://schemas.openxmlformats.org/markup-compatibility/2006" xmlns:aink="http://schemas.microsoft.com/office/drawing/2016/ink" xmlns:am3d="http://schemas.microsoft.com/office/drawing/2017/model3d" xmlns:o="urn:schemas-microsoft-com:office:office" xmlns:oel="http://schemas.microsoft.com/office/2019/extlst" xmlns:r="http://purl.oclc.org/ooxml/officeDocument/relationships" xmlns:m="http://purl.oclc.org/ooxml/officeDocument/math" xmlns:v="urn:schemas-microsoft-com:vml" xmlns:wp14="http://schemas.microsoft.com/office/word/2010/wordprocessingDrawing" xmlns:wp="http://purl.oclc.org/ooxml/drawingml/wordprocessingDrawing" xmlns:w10="urn:schemas-microsoft-com:office:word" xmlns:w="http://purl.oclc.org/ooxml/wordprocessingml/main" xmlns:w14="http://schemas.microsoft.com/office/word/2010/wordml" xmlns:w15="http://schemas.microsoft.com/office/word/2012/wordml" xmlns:w16cex="http://schemas.microsoft.com/office/word/2018/wordml/cex" xmlns:w16cid="http://schemas.microsoft.com/office/word/2016/wordml/cid" xmlns:w16="http://schemas.microsoft.com/office/word/2018/wordml" xmlns:w16du="http://schemas.microsoft.com/office/word/2023/wordml/word16du" xmlns:w16sdtdh="http://schemas.microsoft.com/office/word/2020/wordml/sdtdatahash" xmlns:w16sdtfl="http://schemas.microsoft.com/office/word/2024/wordml/sdtformatlock" xmlns:w16se="http://schemas.microsoft.com/office/word/2015/wordml/symex" xmlns:wpi="http://schemas.microsoft.com/office/word/2010/wordprocessingInk" xmlns:wne="http://schemas.microsoft.com/office/word/2006/wordml" mc:Ignorable="w14 w15 w16se w16cid w16 w16cex w16sdtdh w16sdtfl w16du wne wp14">
-  <w15:person w15:author="Mohamad Nweder">
-    <w15:presenceInfo w15:providerId="AD" w15:userId="S::monw0001@student.hv.se::0a1d4c50-b808-44dd-afb6-3b5b94f6f7eb"/>
-  </w15:person>
-</w15:people>
-</file>
-
 <file path=word/styles.xml><?xml version="1.0" encoding="utf-8"?>
 <w:styles xmlns:mc="http://schemas.openxmlformats.org/markup-compatibility/2006" xmlns:r="http://purl.oclc.org/ooxml/officeDocument/relationships" xmlns:w="http://purl.oclc.org/ooxml/wordprocessingml/main" xmlns:w14="http://schemas.microsoft.com/office/word/2010/wordml" xmlns:w15="http://schemas.microsoft.com/office/word/2012/wordml" xmlns:w16cex="http://schemas.microsoft.com/office/word/2018/wordml/cex" xmlns:w16cid="http://schemas.microsoft.com/office/word/2016/wordml/cid" xmlns:w16="http://schemas.microsoft.com/office/word/2018/wordml" xmlns:w16du="http://schemas.microsoft.com/office/word/2023/wordml/word16du" xmlns:w16sdtdh="http://schemas.microsoft.com/office/word/2020/wordml/sdtdatahash" xmlns:w16sdtfl="http://schemas.microsoft.com/office/word/2024/wordml/sdtformatlock" xmlns:w16se="http://schemas.microsoft.com/office/word/2015/wordml/symex" mc:Ignorable="w14 w15 w16se w16cid w16 w16cex w16sdtdh w16sdtfl w16du">
   <w:docDefaults>
@@ -4537,6 +3114,7 @@
     <w:lsdException w:name="Hyperlink" w:uiPriority="99"/>
     <w:lsdException w:name="Strong" w:qFormat="1"/>
     <w:lsdException w:name="Emphasis" w:uiPriority="20" w:qFormat="1"/>
+    <w:lsdException w:name="Normal (Web)" w:uiPriority="99"/>
     <w:lsdException w:name="Normal Table" w:semiHidden="1" w:unhideWhenUsed="1"/>
     <w:lsdException w:name="Table Simple 1" w:semiHidden="1" w:unhideWhenUsed="1"/>
     <w:lsdException w:name="Table Simple 2" w:semiHidden="1" w:unhideWhenUsed="1"/>
@@ -5312,6 +3890,23 @@
       <w:bCs/>
     </w:rPr>
   </w:style>
+  <w:style w:type="paragraph" w:styleId="NormalWeb">
+    <w:name w:val="Normal (Web)"/>
+    <w:basedOn w:val="Normal"/>
+    <w:uiPriority w:val="99"/>
+    <w:unhideWhenUsed/>
+    <w:rsid w:val="00B96E0B"/>
+    <w:pPr>
+      <w:spacing w:before="5pt" w:beforeAutospacing="1" w:after="5pt" w:afterAutospacing="1"/>
+      <w:jc w:val="start"/>
+    </w:pPr>
+    <w:rPr>
+      <w:rFonts w:eastAsia="Times New Roman"/>
+      <w:sz w:val="24"/>
+      <w:szCs w:val="24"/>
+      <w:lang w:val="en-SE" w:eastAsia="en-GB"/>
+    </w:rPr>
+  </w:style>
 </w:styles>
 </file>
 

</xml_diff>